<commit_message>
added chess report file
</commit_message>
<xml_diff>
--- a/Cover page.docx
+++ b/Cover page.docx
@@ -31,7 +31,7 @@
           <w:szCs w:val="32"/>
           <w:rtl w:val="0"/>
         </w:rPr>
-        <w:t xml:space="preserve">“Online Chess Game”</w:t>
+        <w:t xml:space="preserve">“Online Chess Game Using MiniMax And Websocket Synchronization Algorithm”</w:t>
       </w:r>
       <w:r>
         <w:rPr>
@@ -217,7 +217,7 @@
     </w:p>
     <w:p>
       <w:pPr>
-        <w:spacing w:line="360" w:lineRule="auto"/>
+        <w:spacing w:after="0" w:line="360" w:lineRule="auto"/>
         <w:ind w:left="2160" w:firstLine="720"/>
         <w:jc w:val="left"/>
         <w:rPr>
@@ -341,7 +341,8 @@
     <w:p>
       <w:pPr>
         <w:spacing w:after="0" w:line="360" w:lineRule="auto"/>
-        <w:jc w:val="center"/>
+        <w:ind w:left="0" w:firstLine="0"/>
+        <w:jc w:val="left"/>
         <w:rPr>
           <w:rFonts w:ascii="Times New Roman" w:cs="Times New Roman" w:eastAsia="Times New Roman" w:hAnsi="Times New Roman"/>
           <w:sz w:val="24"/>
@@ -357,6 +358,7 @@
     <w:p>
       <w:pPr>
         <w:spacing w:after="0" w:line="360" w:lineRule="auto"/>
+        <w:ind w:left="0" w:firstLine="0"/>
         <w:jc w:val="center"/>
         <w:rPr>
           <w:rFonts w:ascii="Times New Roman" w:cs="Times New Roman" w:eastAsia="Times New Roman" w:hAnsi="Times New Roman"/>
@@ -450,7 +452,7 @@
     </w:p>
     <w:p>
       <w:pPr>
-        <w:spacing w:line="360" w:lineRule="auto"/>
+        <w:spacing w:after="0" w:line="360" w:lineRule="auto"/>
         <w:jc w:val="center"/>
         <w:rPr>
           <w:rFonts w:ascii="Times New Roman" w:cs="Times New Roman" w:eastAsia="Times New Roman" w:hAnsi="Times New Roman"/>
@@ -712,7 +714,7 @@
           <w:szCs w:val="24"/>
           <w:rtl w:val="0"/>
         </w:rPr>
-        <w:t xml:space="preserve">The undersigned certify that they have read and recommended to the Department of</w:t>
+        <w:t xml:space="preserve">The undersigned certify that they have read and recommended to the Department of Computer Science and Information Technology, IOST, Mechi Multiple Campus, a project report entitled “Online Chess Game Using MiniMax And Websocket synchronization Algorithm” submitted by Bishal Murmu , Aakash Bhandari, Sandesh Sitaula. The Project was carried out under special supervision and within the time frame prescribed by the syllabus.</w:t>
       </w:r>
     </w:p>
     <w:p>
@@ -732,87 +734,7 @@
           <w:szCs w:val="24"/>
           <w:rtl w:val="0"/>
         </w:rPr>
-        <w:t xml:space="preserve">Computer Science and Information Technology, IOST, Mechi Multiple Campus, a</w:t>
-      </w:r>
-    </w:p>
-    <w:p>
-      <w:pPr>
-        <w:spacing w:after="0" w:line="360" w:lineRule="auto"/>
-        <w:jc w:val="both"/>
-        <w:rPr>
-          <w:rFonts w:ascii="Times New Roman" w:cs="Times New Roman" w:eastAsia="Times New Roman" w:hAnsi="Times New Roman"/>
-          <w:sz w:val="24"/>
-          <w:szCs w:val="24"/>
-        </w:rPr>
-      </w:pPr>
-      <w:r>
-        <w:rPr>
-          <w:rFonts w:ascii="Times New Roman" w:cs="Times New Roman" w:eastAsia="Times New Roman" w:hAnsi="Times New Roman"/>
-          <w:sz w:val="24"/>
-          <w:szCs w:val="24"/>
-          <w:rtl w:val="0"/>
-        </w:rPr>
-        <w:t xml:space="preserve">project report entitled “Online Chess Game ” submitted by Bishal Murmu , Aakash Bhandari, Sandesh Sitaula. The Project was carried out under special supervision and within the time frame prescribed by the syllabus.</w:t>
-      </w:r>
-    </w:p>
-    <w:p>
-      <w:pPr>
-        <w:spacing w:after="0" w:line="360" w:lineRule="auto"/>
-        <w:jc w:val="both"/>
-        <w:rPr>
-          <w:rFonts w:ascii="Times New Roman" w:cs="Times New Roman" w:eastAsia="Times New Roman" w:hAnsi="Times New Roman"/>
-          <w:sz w:val="24"/>
-          <w:szCs w:val="24"/>
-        </w:rPr>
-      </w:pPr>
-      <w:r>
-        <w:rPr>
-          <w:rFonts w:ascii="Times New Roman" w:cs="Times New Roman" w:eastAsia="Times New Roman" w:hAnsi="Times New Roman"/>
-          <w:sz w:val="24"/>
-          <w:szCs w:val="24"/>
-          <w:rtl w:val="0"/>
-        </w:rPr>
-        <w:t xml:space="preserve">We found the students to be hardworking, skilled and ready to undertake any</w:t>
-      </w:r>
-    </w:p>
-    <w:p>
-      <w:pPr>
-        <w:spacing w:after="0" w:line="360" w:lineRule="auto"/>
-        <w:jc w:val="both"/>
-        <w:rPr>
-          <w:rFonts w:ascii="Times New Roman" w:cs="Times New Roman" w:eastAsia="Times New Roman" w:hAnsi="Times New Roman"/>
-          <w:sz w:val="24"/>
-          <w:szCs w:val="24"/>
-        </w:rPr>
-      </w:pPr>
-      <w:r>
-        <w:rPr>
-          <w:rFonts w:ascii="Times New Roman" w:cs="Times New Roman" w:eastAsia="Times New Roman" w:hAnsi="Times New Roman"/>
-          <w:sz w:val="24"/>
-          <w:szCs w:val="24"/>
-          <w:rtl w:val="0"/>
-        </w:rPr>
-        <w:t xml:space="preserve">related work to their field of study and hence we recommend the award of partial</w:t>
-      </w:r>
-    </w:p>
-    <w:p>
-      <w:pPr>
-        <w:spacing w:after="0" w:line="360" w:lineRule="auto"/>
-        <w:jc w:val="both"/>
-        <w:rPr>
-          <w:rFonts w:ascii="Times New Roman" w:cs="Times New Roman" w:eastAsia="Times New Roman" w:hAnsi="Times New Roman"/>
-          <w:sz w:val="24"/>
-          <w:szCs w:val="24"/>
-        </w:rPr>
-      </w:pPr>
-      <w:r>
-        <w:rPr>
-          <w:rFonts w:ascii="Times New Roman" w:cs="Times New Roman" w:eastAsia="Times New Roman" w:hAnsi="Times New Roman"/>
-          <w:sz w:val="24"/>
-          <w:szCs w:val="24"/>
-          <w:rtl w:val="0"/>
-        </w:rPr>
-        <w:t xml:space="preserve">fulfilment of Bachelor’s degree of Computer Science and Information Technology.</w:t>
+        <w:t xml:space="preserve">We found the students to be hardworking, skilled and ready to undertake any related work to their field of study and hence we recommend the award of partial fulfillment of Bachelor’s degree of Computer Science and Information Technology.</w:t>
       </w:r>
     </w:p>
     <w:p>
@@ -1014,47 +936,7 @@
           <w:szCs w:val="24"/>
           <w:rtl w:val="0"/>
         </w:rPr>
-        <w:t xml:space="preserve">I hereby recommend that this project prepared under my supervision entitled</w:t>
-      </w:r>
-    </w:p>
-    <w:p>
-      <w:pPr>
-        <w:spacing w:after="0" w:line="360" w:lineRule="auto"/>
-        <w:jc w:val="both"/>
-        <w:rPr>
-          <w:rFonts w:ascii="Times New Roman" w:cs="Times New Roman" w:eastAsia="Times New Roman" w:hAnsi="Times New Roman"/>
-          <w:sz w:val="24"/>
-          <w:szCs w:val="24"/>
-        </w:rPr>
-      </w:pPr>
-      <w:r>
-        <w:rPr>
-          <w:rFonts w:ascii="Times New Roman" w:cs="Times New Roman" w:eastAsia="Times New Roman" w:hAnsi="Times New Roman"/>
-          <w:sz w:val="24"/>
-          <w:szCs w:val="24"/>
-          <w:rtl w:val="0"/>
-        </w:rPr>
-        <w:t xml:space="preserve">“Online Chess Game” in partial fulfillment of the requirements for the degree of</w:t>
-      </w:r>
-    </w:p>
-    <w:p>
-      <w:pPr>
-        <w:spacing w:after="0" w:line="360" w:lineRule="auto"/>
-        <w:jc w:val="both"/>
-        <w:rPr>
-          <w:rFonts w:ascii="Times New Roman" w:cs="Times New Roman" w:eastAsia="Times New Roman" w:hAnsi="Times New Roman"/>
-          <w:sz w:val="24"/>
-          <w:szCs w:val="24"/>
-        </w:rPr>
-      </w:pPr>
-      <w:r>
-        <w:rPr>
-          <w:rFonts w:ascii="Times New Roman" w:cs="Times New Roman" w:eastAsia="Times New Roman" w:hAnsi="Times New Roman"/>
-          <w:sz w:val="24"/>
-          <w:szCs w:val="24"/>
-          <w:rtl w:val="0"/>
-        </w:rPr>
-        <w:t xml:space="preserve">B.Sc. in Computer Science and Information Technology be processed for the evaluation.</w:t>
+        <w:t xml:space="preserve">I hereby recommend that this project prepared under my supervision entitled “Online Chess Game using MiniMax and Websocket Synchronization algorithm” in partial fulfillment of the requirements for the degree of B.Sc. in Computer Science and Information Technology be processed for the evaluation.</w:t>
       </w:r>
     </w:p>
     <w:p>
@@ -1660,171 +1542,157 @@
     </w:p>
     <w:p>
       <w:pPr>
-        <w:spacing w:line="360" w:lineRule="auto"/>
-        <w:jc w:val="both"/>
-        <w:rPr>
-          <w:rFonts w:ascii="Times New Roman" w:cs="Times New Roman" w:eastAsia="Times New Roman" w:hAnsi="Times New Roman"/>
-          <w:sz w:val="24"/>
-          <w:szCs w:val="24"/>
-        </w:rPr>
-      </w:pPr>
-      <w:r>
-        <w:rPr>
-          <w:rFonts w:ascii="Times New Roman" w:cs="Times New Roman" w:eastAsia="Times New Roman" w:hAnsi="Times New Roman"/>
-          <w:sz w:val="24"/>
-          <w:szCs w:val="24"/>
-          <w:rtl w:val="0"/>
-        </w:rPr>
-        <w:t xml:space="preserve">This project has been submitted in the fulfillment of the requirements for the Bachelor of Science in Computer Science and Information Technology. We, the team members of this project, take pleasure in presenting the detailed project report that will reflect our efforts in this semester.</w:t>
-      </w:r>
-    </w:p>
-    <w:p>
-      <w:pPr>
-        <w:spacing w:line="360" w:lineRule="auto"/>
-        <w:jc w:val="both"/>
-        <w:rPr>
-          <w:rFonts w:ascii="Times New Roman" w:cs="Times New Roman" w:eastAsia="Times New Roman" w:hAnsi="Times New Roman"/>
-          <w:sz w:val="24"/>
-          <w:szCs w:val="24"/>
-        </w:rPr>
-      </w:pPr>
-      <w:r>
-        <w:rPr>
-          <w:rFonts w:ascii="Times New Roman" w:cs="Times New Roman" w:eastAsia="Times New Roman" w:hAnsi="Times New Roman"/>
-          <w:sz w:val="24"/>
-          <w:szCs w:val="24"/>
-          <w:rtl w:val="0"/>
-        </w:rPr>
-        <w:t xml:space="preserve">Online Chess Game aims to provide a platform for users to  challenge and compete with each other playing chess game. The players can also play directly with the PC.</w:t>
-      </w:r>
-    </w:p>
-    <w:p>
-      <w:pPr>
-        <w:spacing w:line="360" w:lineRule="auto"/>
-        <w:jc w:val="both"/>
-        <w:rPr>
-          <w:rFonts w:ascii="Times New Roman" w:cs="Times New Roman" w:eastAsia="Times New Roman" w:hAnsi="Times New Roman"/>
-          <w:b w:val="1"/>
-          <w:sz w:val="24"/>
-          <w:szCs w:val="24"/>
-        </w:rPr>
-      </w:pPr>
-      <w:r>
-        <w:rPr>
-          <w:rFonts w:ascii="Times New Roman" w:cs="Times New Roman" w:eastAsia="Times New Roman" w:hAnsi="Times New Roman"/>
-          <w:b w:val="1"/>
-          <w:sz w:val="24"/>
-          <w:szCs w:val="24"/>
-          <w:rtl w:val="0"/>
-        </w:rPr>
-        <w:t xml:space="preserve">Keywords: Chess Game, Web Application, Online.</w:t>
-      </w:r>
-    </w:p>
-    <w:p>
-      <w:pPr>
-        <w:spacing w:line="360" w:lineRule="auto"/>
-        <w:jc w:val="both"/>
-        <w:rPr>
-          <w:rFonts w:ascii="Times New Roman" w:cs="Times New Roman" w:eastAsia="Times New Roman" w:hAnsi="Times New Roman"/>
-          <w:b w:val="1"/>
-          <w:sz w:val="24"/>
-          <w:szCs w:val="24"/>
-        </w:rPr>
-      </w:pPr>
-      <w:r>
-        <w:rPr>
-          <w:rtl w:val="0"/>
-        </w:rPr>
-      </w:r>
-    </w:p>
-    <w:p>
-      <w:pPr>
-        <w:spacing w:line="360" w:lineRule="auto"/>
-        <w:jc w:val="both"/>
-        <w:rPr>
-          <w:rFonts w:ascii="Times New Roman" w:cs="Times New Roman" w:eastAsia="Times New Roman" w:hAnsi="Times New Roman"/>
-          <w:b w:val="1"/>
-          <w:sz w:val="24"/>
-          <w:szCs w:val="24"/>
-        </w:rPr>
-      </w:pPr>
-      <w:r>
-        <w:rPr>
-          <w:rtl w:val="0"/>
-        </w:rPr>
-      </w:r>
-    </w:p>
-    <w:p>
-      <w:pPr>
-        <w:spacing w:line="360" w:lineRule="auto"/>
-        <w:jc w:val="both"/>
-        <w:rPr>
-          <w:rFonts w:ascii="Times New Roman" w:cs="Times New Roman" w:eastAsia="Times New Roman" w:hAnsi="Times New Roman"/>
-          <w:b w:val="1"/>
-          <w:sz w:val="24"/>
-          <w:szCs w:val="24"/>
-        </w:rPr>
-      </w:pPr>
-      <w:r>
-        <w:rPr>
-          <w:rtl w:val="0"/>
-        </w:rPr>
-      </w:r>
-    </w:p>
-    <w:p>
-      <w:pPr>
-        <w:spacing w:line="360" w:lineRule="auto"/>
-        <w:jc w:val="both"/>
-        <w:rPr>
-          <w:rFonts w:ascii="Times New Roman" w:cs="Times New Roman" w:eastAsia="Times New Roman" w:hAnsi="Times New Roman"/>
-          <w:b w:val="1"/>
-          <w:sz w:val="24"/>
-          <w:szCs w:val="24"/>
-        </w:rPr>
-      </w:pPr>
-      <w:r>
-        <w:rPr>
-          <w:rtl w:val="0"/>
-        </w:rPr>
-      </w:r>
-    </w:p>
-    <w:p>
-      <w:pPr>
-        <w:spacing w:line="360" w:lineRule="auto"/>
-        <w:jc w:val="both"/>
-        <w:rPr>
-          <w:rFonts w:ascii="Times New Roman" w:cs="Times New Roman" w:eastAsia="Times New Roman" w:hAnsi="Times New Roman"/>
-          <w:b w:val="1"/>
-          <w:sz w:val="24"/>
-          <w:szCs w:val="24"/>
-        </w:rPr>
-      </w:pPr>
-      <w:r>
-        <w:rPr>
-          <w:rtl w:val="0"/>
-        </w:rPr>
-      </w:r>
-    </w:p>
-    <w:p>
-      <w:pPr>
-        <w:spacing w:line="360" w:lineRule="auto"/>
-        <w:jc w:val="both"/>
-        <w:rPr>
-          <w:rFonts w:ascii="Times New Roman" w:cs="Times New Roman" w:eastAsia="Times New Roman" w:hAnsi="Times New Roman"/>
-          <w:b w:val="1"/>
-          <w:sz w:val="24"/>
-          <w:szCs w:val="24"/>
-        </w:rPr>
-      </w:pPr>
-      <w:r>
-        <w:rPr>
-          <w:rtl w:val="0"/>
-        </w:rPr>
-      </w:r>
-    </w:p>
-    <w:p>
-      <w:pPr>
-        <w:spacing w:line="360" w:lineRule="auto"/>
+        <w:spacing w:after="240" w:before="240" w:line="360" w:lineRule="auto"/>
+        <w:jc w:val="both"/>
+        <w:rPr>
+          <w:rFonts w:ascii="Times New Roman" w:cs="Times New Roman" w:eastAsia="Times New Roman" w:hAnsi="Times New Roman"/>
+          <w:sz w:val="24"/>
+          <w:szCs w:val="24"/>
+        </w:rPr>
+      </w:pPr>
+      <w:r>
+        <w:rPr>
+          <w:rFonts w:ascii="Times New Roman" w:cs="Times New Roman" w:eastAsia="Times New Roman" w:hAnsi="Times New Roman"/>
+          <w:sz w:val="24"/>
+          <w:szCs w:val="24"/>
+          <w:rtl w:val="0"/>
+        </w:rPr>
+        <w:t xml:space="preserve">Online Chess Game is a web-based platform designed to provide users with an interactive and seamless environment to play casual chess. It allows both multiplayer mode where players can challenge each other in real-time or single player mode compete against a computer opponent. The platform features a simple, intuitive interface that ensures an enjoyable experience for all users. The game is built using the WebSocket protocol to enable real-time synchronization, ensuring smooth communication between players. When playing against the computer, the Minimax algorithm is implemented along with Alpha-Beta pruning to make optimal moves based on the current state of the game. WebSocket synchronization algorithms are also employed to maintain consistency and ensure that game state updates are accurately reflected across devices. The project aims to deliver a responsive and stable chess-playing experience through the effective use of these technologies, providing both competitive and casual players with a platform to enjoy the classic game of chess. Also, the game logic has been thoroughly tested to ensure accurate gameplay, smooth interactions, and minimal errors, offering a reliable gaming experience.</w:t>
+      </w:r>
+    </w:p>
+    <w:p>
+      <w:pPr>
+        <w:spacing w:line="360" w:lineRule="auto"/>
+        <w:jc w:val="both"/>
+        <w:rPr>
+          <w:rFonts w:ascii="Times New Roman" w:cs="Times New Roman" w:eastAsia="Times New Roman" w:hAnsi="Times New Roman"/>
+          <w:b w:val="1"/>
+          <w:sz w:val="24"/>
+          <w:szCs w:val="24"/>
+        </w:rPr>
+      </w:pPr>
+      <w:r>
+        <w:rPr>
+          <w:rFonts w:ascii="Times New Roman" w:cs="Times New Roman" w:eastAsia="Times New Roman" w:hAnsi="Times New Roman"/>
+          <w:b w:val="1"/>
+          <w:sz w:val="24"/>
+          <w:szCs w:val="24"/>
+          <w:rtl w:val="0"/>
+        </w:rPr>
+        <w:t xml:space="preserve">Keywords:Web Application,WebSocket Protocol, Alpha-Beta Pruning, Minimax Algorithm, Real-Time Synchronization, Game Logic Testing, Chess Game</w:t>
+      </w:r>
+    </w:p>
+    <w:p>
+      <w:pPr>
+        <w:spacing w:line="360" w:lineRule="auto"/>
+        <w:jc w:val="both"/>
+        <w:rPr>
+          <w:rFonts w:ascii="Times New Roman" w:cs="Times New Roman" w:eastAsia="Times New Roman" w:hAnsi="Times New Roman"/>
+          <w:b w:val="1"/>
+          <w:sz w:val="24"/>
+          <w:szCs w:val="24"/>
+        </w:rPr>
+      </w:pPr>
+      <w:r>
+        <w:rPr>
+          <w:rtl w:val="0"/>
+        </w:rPr>
+      </w:r>
+    </w:p>
+    <w:p>
+      <w:pPr>
+        <w:spacing w:line="360" w:lineRule="auto"/>
+        <w:ind w:right="390"/>
+        <w:jc w:val="both"/>
+        <w:rPr>
+          <w:rFonts w:ascii="Times New Roman" w:cs="Times New Roman" w:eastAsia="Times New Roman" w:hAnsi="Times New Roman"/>
+          <w:b w:val="1"/>
+          <w:sz w:val="24"/>
+          <w:szCs w:val="24"/>
+        </w:rPr>
+      </w:pPr>
+      <w:r>
+        <w:rPr>
+          <w:rtl w:val="0"/>
+        </w:rPr>
+      </w:r>
+    </w:p>
+    <w:p>
+      <w:pPr>
+        <w:spacing w:line="360" w:lineRule="auto"/>
+        <w:ind w:right="390"/>
+        <w:jc w:val="both"/>
+        <w:rPr>
+          <w:rFonts w:ascii="Times New Roman" w:cs="Times New Roman" w:eastAsia="Times New Roman" w:hAnsi="Times New Roman"/>
+          <w:b w:val="1"/>
+          <w:sz w:val="24"/>
+          <w:szCs w:val="24"/>
+        </w:rPr>
+      </w:pPr>
+      <w:r>
+        <w:rPr>
+          <w:rtl w:val="0"/>
+        </w:rPr>
+      </w:r>
+    </w:p>
+    <w:p>
+      <w:pPr>
+        <w:spacing w:line="360" w:lineRule="auto"/>
+        <w:ind w:right="390"/>
+        <w:jc w:val="both"/>
+        <w:rPr>
+          <w:rFonts w:ascii="Times New Roman" w:cs="Times New Roman" w:eastAsia="Times New Roman" w:hAnsi="Times New Roman"/>
+          <w:b w:val="1"/>
+          <w:sz w:val="24"/>
+          <w:szCs w:val="24"/>
+        </w:rPr>
+      </w:pPr>
+      <w:r>
+        <w:rPr>
+          <w:rtl w:val="0"/>
+        </w:rPr>
+      </w:r>
+    </w:p>
+    <w:p>
+      <w:pPr>
+        <w:spacing w:line="360" w:lineRule="auto"/>
+        <w:ind w:right="390"/>
+        <w:jc w:val="both"/>
+        <w:rPr>
+          <w:rFonts w:ascii="Times New Roman" w:cs="Times New Roman" w:eastAsia="Times New Roman" w:hAnsi="Times New Roman"/>
+          <w:b w:val="1"/>
+          <w:sz w:val="24"/>
+          <w:szCs w:val="24"/>
+        </w:rPr>
+      </w:pPr>
+      <w:r>
+        <w:rPr>
+          <w:rtl w:val="0"/>
+        </w:rPr>
+      </w:r>
+    </w:p>
+    <w:p>
+      <w:pPr>
+        <w:spacing w:line="360" w:lineRule="auto"/>
+        <w:ind w:right="390"/>
+        <w:jc w:val="both"/>
+        <w:rPr>
+          <w:rFonts w:ascii="Times New Roman" w:cs="Times New Roman" w:eastAsia="Times New Roman" w:hAnsi="Times New Roman"/>
+          <w:b w:val="1"/>
+          <w:sz w:val="24"/>
+          <w:szCs w:val="24"/>
+        </w:rPr>
+      </w:pPr>
+      <w:r>
+        <w:rPr>
+          <w:rtl w:val="0"/>
+        </w:rPr>
+      </w:r>
+    </w:p>
+    <w:p>
+      <w:pPr>
+        <w:spacing w:line="360" w:lineRule="auto"/>
+        <w:ind w:right="390"/>
         <w:jc w:val="left"/>
         <w:rPr>
           <w:rFonts w:ascii="Times New Roman" w:cs="Times New Roman" w:eastAsia="Times New Roman" w:hAnsi="Times New Roman"/>
@@ -1842,6 +1710,7 @@
     <w:p>
       <w:pPr>
         <w:spacing w:line="360" w:lineRule="auto"/>
+        <w:ind w:right="390"/>
         <w:jc w:val="left"/>
         <w:rPr>
           <w:rFonts w:ascii="Times New Roman" w:cs="Times New Roman" w:eastAsia="Times New Roman" w:hAnsi="Times New Roman"/>
@@ -1859,6 +1728,7 @@
     <w:p>
       <w:pPr>
         <w:spacing w:line="360" w:lineRule="auto"/>
+        <w:ind w:right="390"/>
         <w:jc w:val="left"/>
         <w:rPr>
           <w:rFonts w:ascii="Times New Roman" w:cs="Times New Roman" w:eastAsia="Times New Roman" w:hAnsi="Times New Roman"/>
@@ -1875,58 +1745,8 @@
     </w:p>
     <w:p>
       <w:pPr>
-        <w:spacing w:line="360" w:lineRule="auto"/>
-        <w:jc w:val="left"/>
-        <w:rPr>
-          <w:rFonts w:ascii="Times New Roman" w:cs="Times New Roman" w:eastAsia="Times New Roman" w:hAnsi="Times New Roman"/>
-          <w:b w:val="1"/>
-          <w:sz w:val="24"/>
-          <w:szCs w:val="24"/>
-        </w:rPr>
-      </w:pPr>
-      <w:r>
-        <w:rPr>
-          <w:rtl w:val="0"/>
-        </w:rPr>
-      </w:r>
-    </w:p>
-    <w:p>
-      <w:pPr>
-        <w:spacing w:line="360" w:lineRule="auto"/>
-        <w:jc w:val="left"/>
-        <w:rPr>
-          <w:rFonts w:ascii="Times New Roman" w:cs="Times New Roman" w:eastAsia="Times New Roman" w:hAnsi="Times New Roman"/>
-          <w:b w:val="1"/>
-          <w:sz w:val="24"/>
-          <w:szCs w:val="24"/>
-        </w:rPr>
-      </w:pPr>
-      <w:r>
-        <w:rPr>
-          <w:rtl w:val="0"/>
-        </w:rPr>
-      </w:r>
-    </w:p>
-    <w:p>
-      <w:pPr>
-        <w:spacing w:line="360" w:lineRule="auto"/>
-        <w:jc w:val="left"/>
-        <w:rPr>
-          <w:rFonts w:ascii="Times New Roman" w:cs="Times New Roman" w:eastAsia="Times New Roman" w:hAnsi="Times New Roman"/>
-          <w:b w:val="1"/>
-          <w:sz w:val="24"/>
-          <w:szCs w:val="24"/>
-        </w:rPr>
-      </w:pPr>
-      <w:r>
-        <w:rPr>
-          <w:rtl w:val="0"/>
-        </w:rPr>
-      </w:r>
-    </w:p>
-    <w:p>
-      <w:pPr>
         <w:spacing w:after="0" w:before="0" w:line="360" w:lineRule="auto"/>
+        <w:ind w:right="390"/>
         <w:jc w:val="both"/>
         <w:rPr>
           <w:rFonts w:ascii="Times New Roman" w:cs="Times New Roman" w:eastAsia="Times New Roman" w:hAnsi="Times New Roman"/>
@@ -1950,15 +1770,8 @@
     <w:p>
       <w:pPr>
         <w:spacing w:after="0" w:before="0" w:line="360" w:lineRule="auto"/>
-        <w:jc w:val="both"/>
-        <w:rPr>
-          <w:rFonts w:ascii="Times New Roman" w:cs="Times New Roman" w:eastAsia="Times New Roman" w:hAnsi="Times New Roman"/>
-          <w:b w:val="1"/>
-          <w:sz w:val="24"/>
-          <w:szCs w:val="24"/>
-        </w:rPr>
-      </w:pPr>
-      <w:r>
+        <w:ind w:right="750"/>
+        <w:jc w:val="center"/>
         <w:rPr>
           <w:rFonts w:ascii="Times New Roman" w:cs="Times New Roman" w:eastAsia="Times New Roman" w:hAnsi="Times New Roman"/>
           <w:b w:val="1"/>
@@ -1971,99 +1784,142 @@
           <w:u w:val="none"/>
           <w:shd w:fill="auto" w:val="clear"/>
           <w:vertAlign w:val="baseline"/>
-          <w:rtl w:val="0"/>
-        </w:rPr>
-        <w:t xml:space="preserve">Table of Contents</w:t>
-      </w:r>
-      <w:r>
-        <w:rPr>
-          <w:rFonts w:ascii="Times New Roman" w:cs="Times New Roman" w:eastAsia="Times New Roman" w:hAnsi="Times New Roman"/>
-          <w:b w:val="1"/>
-          <w:sz w:val="32"/>
-          <w:szCs w:val="32"/>
-          <w:rtl w:val="0"/>
-        </w:rPr>
-        <w:br w:type="textWrapping"/>
-        <w:t xml:space="preserve">     </w:t>
-      </w:r>
-      <w:r>
-        <w:rPr>
-          <w:rFonts w:ascii="Times New Roman" w:cs="Times New Roman" w:eastAsia="Times New Roman" w:hAnsi="Times New Roman"/>
-          <w:b w:val="1"/>
-          <w:sz w:val="24"/>
-          <w:szCs w:val="24"/>
-          <w:rtl w:val="0"/>
-        </w:rPr>
-        <w:t xml:space="preserve">List of Figures</w:t>
-      </w:r>
-      <w:r>
-        <w:rPr>
-          <w:rFonts w:ascii="Times New Roman" w:cs="Times New Roman" w:eastAsia="Times New Roman" w:hAnsi="Times New Roman"/>
-          <w:b w:val="1"/>
-          <w:sz w:val="28"/>
-          <w:szCs w:val="28"/>
-          <w:rtl w:val="0"/>
-        </w:rPr>
-        <w:tab/>
-        <w:tab/>
-        <w:tab/>
-        <w:tab/>
-        <w:tab/>
-        <w:tab/>
-        <w:tab/>
-        <w:tab/>
-        <w:t xml:space="preserve">          </w:t>
-        <w:tab/>
-        <w:t xml:space="preserve">vi</w:t>
-      </w:r>
-      <w:r>
-        <w:rPr>
-          <w:rtl w:val="0"/>
-        </w:rPr>
-      </w:r>
-    </w:p>
-    <w:p>
-      <w:pPr>
-        <w:keepNext w:val="0"/>
-        <w:keepLines w:val="0"/>
-        <w:pageBreakBefore w:val="0"/>
-        <w:widowControl w:val="1"/>
-        <w:numPr>
-          <w:ilvl w:val="0"/>
-          <w:numId w:val="1"/>
-        </w:numPr>
-        <w:pBdr>
-          <w:top w:space="0" w:sz="0" w:val="nil"/>
-          <w:left w:space="0" w:sz="0" w:val="nil"/>
-          <w:bottom w:space="0" w:sz="0" w:val="nil"/>
-          <w:right w:space="0" w:sz="0" w:val="nil"/>
-          <w:between w:space="0" w:sz="0" w:val="nil"/>
-        </w:pBdr>
-        <w:shd w:fill="auto" w:val="clear"/>
-        <w:spacing w:after="0" w:before="0" w:line="360" w:lineRule="auto"/>
-        <w:ind w:left="720" w:right="0" w:hanging="360"/>
-        <w:jc w:val="both"/>
-        <w:rPr>
-          <w:rFonts w:ascii="Times New Roman" w:cs="Times New Roman" w:eastAsia="Times New Roman" w:hAnsi="Times New Roman"/>
-          <w:sz w:val="24"/>
-          <w:szCs w:val="24"/>
-        </w:rPr>
-      </w:pPr>
-      <w:r>
-        <w:rPr>
-          <w:rFonts w:ascii="Times New Roman" w:cs="Times New Roman" w:eastAsia="Times New Roman" w:hAnsi="Times New Roman"/>
+        </w:rPr>
+      </w:pPr>
+      <w:r>
+        <w:rPr>
+          <w:rFonts w:ascii="Times New Roman" w:cs="Times New Roman" w:eastAsia="Times New Roman" w:hAnsi="Times New Roman"/>
+          <w:b w:val="1"/>
           <w:i w:val="0"/>
           <w:smallCaps w:val="0"/>
           <w:strike w:val="0"/>
           <w:color w:val="000000"/>
-          <w:sz w:val="24"/>
-          <w:szCs w:val="24"/>
+          <w:sz w:val="32"/>
+          <w:szCs w:val="32"/>
           <w:u w:val="none"/>
           <w:shd w:fill="auto" w:val="clear"/>
           <w:vertAlign w:val="baseline"/>
           <w:rtl w:val="0"/>
         </w:rPr>
-        <w:t xml:space="preserve">Introduction</w:t>
+        <w:t xml:space="preserve">Table of Contents</w:t>
+      </w:r>
+    </w:p>
+    <w:p>
+      <w:pPr>
+        <w:spacing w:after="0" w:before="0" w:line="360" w:lineRule="auto"/>
+        <w:jc w:val="left"/>
+        <w:rPr>
+          <w:rFonts w:ascii="Times New Roman" w:cs="Times New Roman" w:eastAsia="Times New Roman" w:hAnsi="Times New Roman"/>
+          <w:b w:val="1"/>
+          <w:sz w:val="24"/>
+          <w:szCs w:val="24"/>
+        </w:rPr>
+      </w:pPr>
+      <w:r>
+        <w:rPr>
+          <w:rFonts w:ascii="Times New Roman" w:cs="Times New Roman" w:eastAsia="Times New Roman" w:hAnsi="Times New Roman"/>
+          <w:b w:val="1"/>
+          <w:sz w:val="24"/>
+          <w:szCs w:val="24"/>
+          <w:rtl w:val="0"/>
+        </w:rPr>
+        <w:t xml:space="preserve">Acknowledgement…………………….…………………………………………..i</w:t>
+      </w:r>
+    </w:p>
+    <w:p>
+      <w:pPr>
+        <w:spacing w:after="0" w:before="0" w:line="360" w:lineRule="auto"/>
+        <w:jc w:val="left"/>
+        <w:rPr>
+          <w:rFonts w:ascii="Times New Roman" w:cs="Times New Roman" w:eastAsia="Times New Roman" w:hAnsi="Times New Roman"/>
+          <w:b w:val="1"/>
+          <w:sz w:val="24"/>
+          <w:szCs w:val="24"/>
+        </w:rPr>
+      </w:pPr>
+      <w:r>
+        <w:rPr>
+          <w:rFonts w:ascii="Times New Roman" w:cs="Times New Roman" w:eastAsia="Times New Roman" w:hAnsi="Times New Roman"/>
+          <w:b w:val="1"/>
+          <w:sz w:val="24"/>
+          <w:szCs w:val="24"/>
+          <w:rtl w:val="0"/>
+        </w:rPr>
+        <w:t xml:space="preserve">Abstract……………………………….…………………………………………..ii</w:t>
+      </w:r>
+    </w:p>
+    <w:p>
+      <w:pPr>
+        <w:spacing w:after="0" w:line="360" w:lineRule="auto"/>
+        <w:jc w:val="both"/>
+        <w:rPr>
+          <w:rFonts w:ascii="Times New Roman" w:cs="Times New Roman" w:eastAsia="Times New Roman" w:hAnsi="Times New Roman"/>
+          <w:b w:val="1"/>
+          <w:sz w:val="24"/>
+          <w:szCs w:val="24"/>
+        </w:rPr>
+      </w:pPr>
+      <w:r>
+        <w:rPr>
+          <w:rFonts w:ascii="Times New Roman" w:cs="Times New Roman" w:eastAsia="Times New Roman" w:hAnsi="Times New Roman"/>
+          <w:b w:val="1"/>
+          <w:sz w:val="24"/>
+          <w:szCs w:val="24"/>
+          <w:rtl w:val="0"/>
+        </w:rPr>
+        <w:t xml:space="preserve">List of Figures</w:t>
+      </w:r>
+      <w:r>
+        <w:rPr>
+          <w:rFonts w:ascii="Times New Roman" w:cs="Times New Roman" w:eastAsia="Times New Roman" w:hAnsi="Times New Roman"/>
+          <w:b w:val="1"/>
+          <w:sz w:val="28"/>
+          <w:szCs w:val="28"/>
+          <w:rtl w:val="0"/>
+        </w:rPr>
+        <w:t xml:space="preserve">………………………………………………………......v</w:t>
+      </w:r>
+      <w:r>
+        <w:rPr>
+          <w:rtl w:val="0"/>
+        </w:rPr>
+      </w:r>
+    </w:p>
+    <w:p>
+      <w:pPr>
+        <w:spacing w:after="0" w:line="360" w:lineRule="auto"/>
+        <w:jc w:val="both"/>
+        <w:rPr>
+          <w:rFonts w:ascii="Times New Roman" w:cs="Times New Roman" w:eastAsia="Times New Roman" w:hAnsi="Times New Roman"/>
+          <w:b w:val="1"/>
+          <w:sz w:val="24"/>
+          <w:szCs w:val="24"/>
+        </w:rPr>
+      </w:pPr>
+      <w:r>
+        <w:rPr>
+          <w:rFonts w:ascii="Times New Roman" w:cs="Times New Roman" w:eastAsia="Times New Roman" w:hAnsi="Times New Roman"/>
+          <w:b w:val="1"/>
+          <w:sz w:val="24"/>
+          <w:szCs w:val="24"/>
+          <w:rtl w:val="0"/>
+        </w:rPr>
+        <w:t xml:space="preserve">List of Tables…………………………………………………………….....…</w:t>
+      </w:r>
+      <w:r>
+        <w:rPr>
+          <w:rFonts w:ascii="Times New Roman" w:cs="Times New Roman" w:eastAsia="Times New Roman" w:hAnsi="Times New Roman"/>
+          <w:b w:val="1"/>
+          <w:sz w:val="28"/>
+          <w:szCs w:val="28"/>
+          <w:rtl w:val="0"/>
+        </w:rPr>
+        <w:t xml:space="preserve">....vi</w:t>
+      </w:r>
+      <w:r>
+        <w:rPr>
+          <w:rtl w:val="0"/>
+        </w:rPr>
       </w:r>
     </w:p>
     <w:p>
@@ -2081,22 +1937,48 @@
         </w:pBdr>
         <w:shd w:fill="auto" w:val="clear"/>
         <w:spacing w:after="0" w:before="0" w:line="360" w:lineRule="auto"/>
-        <w:ind w:left="720" w:right="0" w:firstLine="0"/>
-        <w:jc w:val="both"/>
-        <w:rPr>
-          <w:rFonts w:ascii="Times New Roman" w:cs="Times New Roman" w:eastAsia="Times New Roman" w:hAnsi="Times New Roman"/>
-          <w:sz w:val="24"/>
-          <w:szCs w:val="24"/>
-        </w:rPr>
-      </w:pPr>
-      <w:r>
-        <w:rPr>
-          <w:rFonts w:ascii="Times New Roman" w:cs="Times New Roman" w:eastAsia="Times New Roman" w:hAnsi="Times New Roman"/>
-          <w:sz w:val="24"/>
-          <w:szCs w:val="24"/>
-          <w:rtl w:val="0"/>
-        </w:rPr>
-        <w:t xml:space="preserve">1.1) Introduction………………………………….…………….……………..1</w:t>
+        <w:ind w:left="0" w:right="0" w:firstLine="0"/>
+        <w:jc w:val="both"/>
+        <w:rPr>
+          <w:rFonts w:ascii="Times New Roman" w:cs="Times New Roman" w:eastAsia="Times New Roman" w:hAnsi="Times New Roman"/>
+          <w:b w:val="1"/>
+          <w:i w:val="0"/>
+          <w:smallCaps w:val="0"/>
+          <w:strike w:val="0"/>
+          <w:color w:val="000000"/>
+          <w:sz w:val="24"/>
+          <w:szCs w:val="24"/>
+          <w:u w:val="none"/>
+          <w:shd w:fill="auto" w:val="clear"/>
+          <w:vertAlign w:val="baseline"/>
+        </w:rPr>
+      </w:pPr>
+      <w:r>
+        <w:rPr>
+          <w:rFonts w:ascii="Times New Roman" w:cs="Times New Roman" w:eastAsia="Times New Roman" w:hAnsi="Times New Roman"/>
+          <w:b w:val="1"/>
+          <w:sz w:val="24"/>
+          <w:szCs w:val="24"/>
+          <w:rtl w:val="0"/>
+        </w:rPr>
+        <w:t xml:space="preserve">1. </w:t>
+      </w:r>
+      <w:r>
+        <w:rPr>
+          <w:rFonts w:ascii="Times New Roman" w:cs="Times New Roman" w:eastAsia="Times New Roman" w:hAnsi="Times New Roman"/>
+          <w:b w:val="1"/>
+          <w:i w:val="0"/>
+          <w:smallCaps w:val="0"/>
+          <w:strike w:val="0"/>
+          <w:color w:val="000000"/>
+          <w:sz w:val="24"/>
+          <w:szCs w:val="24"/>
+          <w:u w:val="none"/>
+          <w:shd w:fill="auto" w:val="clear"/>
+          <w:vertAlign w:val="baseline"/>
+          <w:rtl w:val="0"/>
+        </w:rPr>
+        <w:t xml:space="preserve">Introduction</w:t>
       </w:r>
     </w:p>
     <w:p>
@@ -2114,22 +1996,31 @@
         </w:pBdr>
         <w:shd w:fill="auto" w:val="clear"/>
         <w:spacing w:after="0" w:before="0" w:line="360" w:lineRule="auto"/>
-        <w:ind w:left="720" w:right="0" w:firstLine="0"/>
-        <w:jc w:val="both"/>
-        <w:rPr>
-          <w:rFonts w:ascii="Times New Roman" w:cs="Times New Roman" w:eastAsia="Times New Roman" w:hAnsi="Times New Roman"/>
-          <w:sz w:val="24"/>
-          <w:szCs w:val="24"/>
-        </w:rPr>
-      </w:pPr>
-      <w:r>
-        <w:rPr>
-          <w:rFonts w:ascii="Times New Roman" w:cs="Times New Roman" w:eastAsia="Times New Roman" w:hAnsi="Times New Roman"/>
-          <w:sz w:val="24"/>
-          <w:szCs w:val="24"/>
-          <w:rtl w:val="0"/>
-        </w:rPr>
-        <w:t xml:space="preserve">1.2) Problem Statement………………………………….……….…………....1</w:t>
+        <w:ind w:left="0" w:right="0" w:firstLine="0"/>
+        <w:jc w:val="both"/>
+        <w:rPr>
+          <w:rFonts w:ascii="Times New Roman" w:cs="Times New Roman" w:eastAsia="Times New Roman" w:hAnsi="Times New Roman"/>
+          <w:sz w:val="24"/>
+          <w:szCs w:val="24"/>
+        </w:rPr>
+      </w:pPr>
+      <w:r>
+        <w:rPr>
+          <w:rFonts w:ascii="Times New Roman" w:cs="Times New Roman" w:eastAsia="Times New Roman" w:hAnsi="Times New Roman"/>
+          <w:sz w:val="24"/>
+          <w:szCs w:val="24"/>
+          <w:rtl w:val="0"/>
+        </w:rPr>
+        <w:t xml:space="preserve">  </w:t>
+      </w:r>
+      <w:r>
+        <w:rPr>
+          <w:rFonts w:ascii="Times New Roman" w:cs="Times New Roman" w:eastAsia="Times New Roman" w:hAnsi="Times New Roman"/>
+          <w:sz w:val="24"/>
+          <w:szCs w:val="24"/>
+          <w:rtl w:val="0"/>
+        </w:rPr>
+        <w:t xml:space="preserve">1.1  Introduction………………………………….…………….……..………......1</w:t>
       </w:r>
     </w:p>
     <w:p>
@@ -2147,22 +2038,22 @@
         </w:pBdr>
         <w:shd w:fill="auto" w:val="clear"/>
         <w:spacing w:after="0" w:before="0" w:line="360" w:lineRule="auto"/>
-        <w:ind w:left="720" w:right="0" w:firstLine="0"/>
-        <w:jc w:val="both"/>
-        <w:rPr>
-          <w:rFonts w:ascii="Times New Roman" w:cs="Times New Roman" w:eastAsia="Times New Roman" w:hAnsi="Times New Roman"/>
-          <w:sz w:val="24"/>
-          <w:szCs w:val="24"/>
-        </w:rPr>
-      </w:pPr>
-      <w:r>
-        <w:rPr>
-          <w:rFonts w:ascii="Times New Roman" w:cs="Times New Roman" w:eastAsia="Times New Roman" w:hAnsi="Times New Roman"/>
-          <w:sz w:val="24"/>
-          <w:szCs w:val="24"/>
-          <w:rtl w:val="0"/>
-        </w:rPr>
-        <w:t xml:space="preserve">1.3) Objectives………………………………………………………….…......2</w:t>
+        <w:ind w:left="0" w:right="0" w:firstLine="0"/>
+        <w:jc w:val="both"/>
+        <w:rPr>
+          <w:rFonts w:ascii="Times New Roman" w:cs="Times New Roman" w:eastAsia="Times New Roman" w:hAnsi="Times New Roman"/>
+          <w:sz w:val="24"/>
+          <w:szCs w:val="24"/>
+        </w:rPr>
+      </w:pPr>
+      <w:r>
+        <w:rPr>
+          <w:rFonts w:ascii="Times New Roman" w:cs="Times New Roman" w:eastAsia="Times New Roman" w:hAnsi="Times New Roman"/>
+          <w:sz w:val="24"/>
+          <w:szCs w:val="24"/>
+          <w:rtl w:val="0"/>
+        </w:rPr>
+        <w:t xml:space="preserve">  1.2 Problem Statement………………………………….……….…….……..…...1</w:t>
       </w:r>
     </w:p>
     <w:p>
@@ -2180,22 +2071,22 @@
         </w:pBdr>
         <w:shd w:fill="auto" w:val="clear"/>
         <w:spacing w:after="0" w:before="0" w:line="360" w:lineRule="auto"/>
-        <w:ind w:left="720" w:right="0" w:firstLine="0"/>
-        <w:jc w:val="both"/>
-        <w:rPr>
-          <w:rFonts w:ascii="Times New Roman" w:cs="Times New Roman" w:eastAsia="Times New Roman" w:hAnsi="Times New Roman"/>
-          <w:sz w:val="24"/>
-          <w:szCs w:val="24"/>
-        </w:rPr>
-      </w:pPr>
-      <w:r>
-        <w:rPr>
-          <w:rFonts w:ascii="Times New Roman" w:cs="Times New Roman" w:eastAsia="Times New Roman" w:hAnsi="Times New Roman"/>
-          <w:sz w:val="24"/>
-          <w:szCs w:val="24"/>
-          <w:rtl w:val="0"/>
-        </w:rPr>
-        <w:t xml:space="preserve">1.4) Scope And Limitation……………………………………………….……2</w:t>
+        <w:ind w:left="0" w:right="0" w:firstLine="0"/>
+        <w:jc w:val="both"/>
+        <w:rPr>
+          <w:rFonts w:ascii="Times New Roman" w:cs="Times New Roman" w:eastAsia="Times New Roman" w:hAnsi="Times New Roman"/>
+          <w:sz w:val="24"/>
+          <w:szCs w:val="24"/>
+        </w:rPr>
+      </w:pPr>
+      <w:r>
+        <w:rPr>
+          <w:rFonts w:ascii="Times New Roman" w:cs="Times New Roman" w:eastAsia="Times New Roman" w:hAnsi="Times New Roman"/>
+          <w:sz w:val="24"/>
+          <w:szCs w:val="24"/>
+          <w:rtl w:val="0"/>
+        </w:rPr>
+        <w:t xml:space="preserve">   1.3  Objectives……………………………………………………..……....…......2</w:t>
       </w:r>
     </w:p>
     <w:p>
@@ -2213,59 +2104,22 @@
         </w:pBdr>
         <w:shd w:fill="auto" w:val="clear"/>
         <w:spacing w:after="0" w:before="0" w:line="360" w:lineRule="auto"/>
-        <w:ind w:left="720" w:right="0" w:firstLine="0"/>
-        <w:jc w:val="both"/>
-        <w:rPr>
-          <w:rFonts w:ascii="Times New Roman" w:cs="Times New Roman" w:eastAsia="Times New Roman" w:hAnsi="Times New Roman"/>
-          <w:sz w:val="24"/>
-          <w:szCs w:val="24"/>
-        </w:rPr>
-      </w:pPr>
-      <w:r>
-        <w:rPr>
-          <w:rFonts w:ascii="Times New Roman" w:cs="Times New Roman" w:eastAsia="Times New Roman" w:hAnsi="Times New Roman"/>
-          <w:sz w:val="24"/>
-          <w:szCs w:val="24"/>
-          <w:rtl w:val="0"/>
-        </w:rPr>
-        <w:t xml:space="preserve">1.5) Development Methodology………………….…….……………..….……3</w:t>
-      </w:r>
-    </w:p>
-    <w:p>
-      <w:pPr>
-        <w:keepNext w:val="0"/>
-        <w:keepLines w:val="0"/>
-        <w:pageBreakBefore w:val="0"/>
-        <w:widowControl w:val="1"/>
-        <w:numPr>
-          <w:ilvl w:val="0"/>
-          <w:numId w:val="1"/>
-        </w:numPr>
-        <w:pBdr>
-          <w:top w:space="0" w:sz="0" w:val="nil"/>
-          <w:left w:space="0" w:sz="0" w:val="nil"/>
-          <w:bottom w:space="0" w:sz="0" w:val="nil"/>
-          <w:right w:space="0" w:sz="0" w:val="nil"/>
-          <w:between w:space="0" w:sz="0" w:val="nil"/>
-        </w:pBdr>
-        <w:shd w:fill="auto" w:val="clear"/>
-        <w:spacing w:after="0" w:before="0" w:line="360" w:lineRule="auto"/>
-        <w:ind w:left="720" w:right="0" w:hanging="360"/>
-        <w:jc w:val="both"/>
-        <w:rPr>
-          <w:rFonts w:ascii="Times New Roman" w:cs="Times New Roman" w:eastAsia="Times New Roman" w:hAnsi="Times New Roman"/>
-          <w:sz w:val="24"/>
-          <w:szCs w:val="24"/>
-        </w:rPr>
-      </w:pPr>
-      <w:r>
-        <w:rPr>
-          <w:rFonts w:ascii="Times New Roman" w:cs="Times New Roman" w:eastAsia="Times New Roman" w:hAnsi="Times New Roman"/>
-          <w:sz w:val="24"/>
-          <w:szCs w:val="24"/>
-          <w:rtl w:val="0"/>
-        </w:rPr>
-        <w:t xml:space="preserve">Background Study And Literature Review</w:t>
+        <w:ind w:left="0" w:right="0" w:firstLine="0"/>
+        <w:jc w:val="both"/>
+        <w:rPr>
+          <w:rFonts w:ascii="Times New Roman" w:cs="Times New Roman" w:eastAsia="Times New Roman" w:hAnsi="Times New Roman"/>
+          <w:sz w:val="24"/>
+          <w:szCs w:val="24"/>
+        </w:rPr>
+      </w:pPr>
+      <w:r>
+        <w:rPr>
+          <w:rFonts w:ascii="Times New Roman" w:cs="Times New Roman" w:eastAsia="Times New Roman" w:hAnsi="Times New Roman"/>
+          <w:sz w:val="24"/>
+          <w:szCs w:val="24"/>
+          <w:rtl w:val="0"/>
+        </w:rPr>
+        <w:t xml:space="preserve">   1.4  Scope And Limitation………………………………………….…...….……2</w:t>
       </w:r>
     </w:p>
     <w:p>
@@ -2283,22 +2137,22 @@
         </w:pBdr>
         <w:shd w:fill="auto" w:val="clear"/>
         <w:spacing w:after="0" w:before="0" w:line="360" w:lineRule="auto"/>
-        <w:ind w:left="720" w:right="0" w:firstLine="0"/>
-        <w:jc w:val="both"/>
-        <w:rPr>
-          <w:rFonts w:ascii="Times New Roman" w:cs="Times New Roman" w:eastAsia="Times New Roman" w:hAnsi="Times New Roman"/>
-          <w:sz w:val="24"/>
-          <w:szCs w:val="24"/>
-        </w:rPr>
-      </w:pPr>
-      <w:r>
-        <w:rPr>
-          <w:rFonts w:ascii="Times New Roman" w:cs="Times New Roman" w:eastAsia="Times New Roman" w:hAnsi="Times New Roman"/>
-          <w:sz w:val="24"/>
-          <w:szCs w:val="24"/>
-          <w:rtl w:val="0"/>
-        </w:rPr>
-        <w:t xml:space="preserve">2.1) Background Study………………………………………………………...4</w:t>
+        <w:ind w:left="0" w:right="0" w:firstLine="0"/>
+        <w:jc w:val="both"/>
+        <w:rPr>
+          <w:rFonts w:ascii="Times New Roman" w:cs="Times New Roman" w:eastAsia="Times New Roman" w:hAnsi="Times New Roman"/>
+          <w:sz w:val="24"/>
+          <w:szCs w:val="24"/>
+        </w:rPr>
+      </w:pPr>
+      <w:r>
+        <w:rPr>
+          <w:rFonts w:ascii="Times New Roman" w:cs="Times New Roman" w:eastAsia="Times New Roman" w:hAnsi="Times New Roman"/>
+          <w:sz w:val="24"/>
+          <w:szCs w:val="24"/>
+          <w:rtl w:val="0"/>
+        </w:rPr>
+        <w:t xml:space="preserve">   1.5  Development Methodology………………….…….…………..……….……3</w:t>
       </w:r>
     </w:p>
     <w:p>
@@ -2316,59 +2170,22 @@
         </w:pBdr>
         <w:shd w:fill="auto" w:val="clear"/>
         <w:spacing w:after="0" w:before="0" w:line="360" w:lineRule="auto"/>
-        <w:ind w:left="720" w:right="0" w:firstLine="0"/>
-        <w:jc w:val="both"/>
-        <w:rPr>
-          <w:rFonts w:ascii="Times New Roman" w:cs="Times New Roman" w:eastAsia="Times New Roman" w:hAnsi="Times New Roman"/>
-          <w:sz w:val="24"/>
-          <w:szCs w:val="24"/>
-        </w:rPr>
-      </w:pPr>
-      <w:r>
-        <w:rPr>
-          <w:rFonts w:ascii="Times New Roman" w:cs="Times New Roman" w:eastAsia="Times New Roman" w:hAnsi="Times New Roman"/>
-          <w:sz w:val="24"/>
-          <w:szCs w:val="24"/>
-          <w:rtl w:val="0"/>
-        </w:rPr>
-        <w:t xml:space="preserve">2.2) Literature Review…………………………………………………………5</w:t>
-      </w:r>
-    </w:p>
-    <w:p>
-      <w:pPr>
-        <w:keepNext w:val="0"/>
-        <w:keepLines w:val="0"/>
-        <w:pageBreakBefore w:val="0"/>
-        <w:widowControl w:val="1"/>
-        <w:numPr>
-          <w:ilvl w:val="0"/>
-          <w:numId w:val="1"/>
-        </w:numPr>
-        <w:pBdr>
-          <w:top w:space="0" w:sz="0" w:val="nil"/>
-          <w:left w:space="0" w:sz="0" w:val="nil"/>
-          <w:bottom w:space="0" w:sz="0" w:val="nil"/>
-          <w:right w:space="0" w:sz="0" w:val="nil"/>
-          <w:between w:space="0" w:sz="0" w:val="nil"/>
-        </w:pBdr>
-        <w:shd w:fill="auto" w:val="clear"/>
-        <w:spacing w:after="0" w:before="0" w:line="360" w:lineRule="auto"/>
-        <w:ind w:left="720" w:right="0" w:hanging="360"/>
-        <w:jc w:val="both"/>
-        <w:rPr>
-          <w:rFonts w:ascii="Times New Roman" w:cs="Times New Roman" w:eastAsia="Times New Roman" w:hAnsi="Times New Roman"/>
-          <w:sz w:val="24"/>
-          <w:szCs w:val="24"/>
-        </w:rPr>
-      </w:pPr>
-      <w:r>
-        <w:rPr>
-          <w:rFonts w:ascii="Times New Roman" w:cs="Times New Roman" w:eastAsia="Times New Roman" w:hAnsi="Times New Roman"/>
-          <w:sz w:val="24"/>
-          <w:szCs w:val="24"/>
-          <w:rtl w:val="0"/>
-        </w:rPr>
-        <w:t xml:space="preserve">System Analysis</w:t>
+        <w:ind w:left="0" w:right="0" w:firstLine="0"/>
+        <w:jc w:val="both"/>
+        <w:rPr>
+          <w:rFonts w:ascii="Times New Roman" w:cs="Times New Roman" w:eastAsia="Times New Roman" w:hAnsi="Times New Roman"/>
+          <w:sz w:val="24"/>
+          <w:szCs w:val="24"/>
+        </w:rPr>
+      </w:pPr>
+      <w:r>
+        <w:rPr>
+          <w:rFonts w:ascii="Times New Roman" w:cs="Times New Roman" w:eastAsia="Times New Roman" w:hAnsi="Times New Roman"/>
+          <w:sz w:val="24"/>
+          <w:szCs w:val="24"/>
+          <w:rtl w:val="0"/>
+        </w:rPr>
+        <w:t xml:space="preserve">   1.6  Report Organization…………………………………………….……..…….4</w:t>
       </w:r>
     </w:p>
     <w:p>
@@ -2386,22 +2203,24 @@
         </w:pBdr>
         <w:shd w:fill="auto" w:val="clear"/>
         <w:spacing w:after="0" w:before="0" w:line="360" w:lineRule="auto"/>
-        <w:ind w:left="720" w:right="0" w:firstLine="0"/>
-        <w:jc w:val="both"/>
-        <w:rPr>
-          <w:rFonts w:ascii="Times New Roman" w:cs="Times New Roman" w:eastAsia="Times New Roman" w:hAnsi="Times New Roman"/>
-          <w:sz w:val="24"/>
-          <w:szCs w:val="24"/>
-        </w:rPr>
-      </w:pPr>
-      <w:r>
-        <w:rPr>
-          <w:rFonts w:ascii="Times New Roman" w:cs="Times New Roman" w:eastAsia="Times New Roman" w:hAnsi="Times New Roman"/>
-          <w:sz w:val="24"/>
-          <w:szCs w:val="24"/>
-          <w:rtl w:val="0"/>
-        </w:rPr>
-        <w:t xml:space="preserve">3.1) System Analysis…………………………………………….……………..7</w:t>
+        <w:ind w:left="0" w:right="0" w:firstLine="0"/>
+        <w:jc w:val="both"/>
+        <w:rPr>
+          <w:rFonts w:ascii="Times New Roman" w:cs="Times New Roman" w:eastAsia="Times New Roman" w:hAnsi="Times New Roman"/>
+          <w:b w:val="1"/>
+          <w:sz w:val="24"/>
+          <w:szCs w:val="24"/>
+        </w:rPr>
+      </w:pPr>
+      <w:r>
+        <w:rPr>
+          <w:rFonts w:ascii="Times New Roman" w:cs="Times New Roman" w:eastAsia="Times New Roman" w:hAnsi="Times New Roman"/>
+          <w:b w:val="1"/>
+          <w:sz w:val="24"/>
+          <w:szCs w:val="24"/>
+          <w:rtl w:val="0"/>
+        </w:rPr>
+        <w:t xml:space="preserve">2.  Background Study And Literature Review</w:t>
       </w:r>
     </w:p>
     <w:p>
@@ -2419,64 +2238,31 @@
         </w:pBdr>
         <w:shd w:fill="auto" w:val="clear"/>
         <w:spacing w:after="0" w:before="0" w:line="360" w:lineRule="auto"/>
-        <w:ind w:left="1440" w:right="0" w:firstLine="0"/>
-        <w:jc w:val="both"/>
-        <w:rPr>
-          <w:rFonts w:ascii="Times New Roman" w:cs="Times New Roman" w:eastAsia="Times New Roman" w:hAnsi="Times New Roman"/>
-          <w:sz w:val="24"/>
-          <w:szCs w:val="24"/>
-        </w:rPr>
-      </w:pPr>
-      <w:r>
-        <w:rPr>
-          <w:rFonts w:ascii="Times New Roman" w:cs="Times New Roman" w:eastAsia="Times New Roman" w:hAnsi="Times New Roman"/>
-          <w:sz w:val="24"/>
-          <w:szCs w:val="24"/>
-          <w:rtl w:val="0"/>
-        </w:rPr>
-        <w:t xml:space="preserve">3.1.1) Requirement Analysis…………………………….……………..7</w:t>
-      </w:r>
-    </w:p>
-    <w:p>
-      <w:pPr>
-        <w:spacing w:after="0" w:line="360" w:lineRule="auto"/>
-        <w:ind w:left="1440" w:firstLine="0"/>
-        <w:jc w:val="both"/>
-        <w:rPr>
-          <w:rFonts w:ascii="Times New Roman" w:cs="Times New Roman" w:eastAsia="Times New Roman" w:hAnsi="Times New Roman"/>
-          <w:sz w:val="24"/>
-          <w:szCs w:val="24"/>
-        </w:rPr>
-      </w:pPr>
-      <w:r>
-        <w:rPr>
-          <w:rFonts w:ascii="Times New Roman" w:cs="Times New Roman" w:eastAsia="Times New Roman" w:hAnsi="Times New Roman"/>
-          <w:sz w:val="24"/>
-          <w:szCs w:val="24"/>
-          <w:rtl w:val="0"/>
-        </w:rPr>
-        <w:t xml:space="preserve">3.1.2) Feasibility Analysis……………………………….……….…….9</w:t>
-      </w:r>
-    </w:p>
-    <w:p>
-      <w:pPr>
-        <w:spacing w:after="0" w:line="360" w:lineRule="auto"/>
-        <w:ind w:left="1440" w:firstLine="0"/>
-        <w:jc w:val="both"/>
-        <w:rPr>
-          <w:rFonts w:ascii="Times New Roman" w:cs="Times New Roman" w:eastAsia="Times New Roman" w:hAnsi="Times New Roman"/>
-          <w:sz w:val="24"/>
-          <w:szCs w:val="24"/>
-        </w:rPr>
-      </w:pPr>
-      <w:r>
-        <w:rPr>
-          <w:rFonts w:ascii="Times New Roman" w:cs="Times New Roman" w:eastAsia="Times New Roman" w:hAnsi="Times New Roman"/>
-          <w:sz w:val="24"/>
-          <w:szCs w:val="24"/>
-          <w:rtl w:val="0"/>
-        </w:rPr>
-        <w:t xml:space="preserve">3.1.3) Analysis……………………………………..……….………….11</w:t>
+        <w:ind w:left="0" w:right="0" w:firstLine="0"/>
+        <w:jc w:val="both"/>
+        <w:rPr>
+          <w:rFonts w:ascii="Times New Roman" w:cs="Times New Roman" w:eastAsia="Times New Roman" w:hAnsi="Times New Roman"/>
+          <w:sz w:val="24"/>
+          <w:szCs w:val="24"/>
+        </w:rPr>
+      </w:pPr>
+      <w:r>
+        <w:rPr>
+          <w:rFonts w:ascii="Times New Roman" w:cs="Times New Roman" w:eastAsia="Times New Roman" w:hAnsi="Times New Roman"/>
+          <w:sz w:val="24"/>
+          <w:szCs w:val="24"/>
+          <w:rtl w:val="0"/>
+        </w:rPr>
+        <w:t xml:space="preserve">   </w:t>
+      </w:r>
+      <w:r>
+        <w:rPr>
+          <w:rFonts w:ascii="Times New Roman" w:cs="Times New Roman" w:eastAsia="Times New Roman" w:hAnsi="Times New Roman"/>
+          <w:sz w:val="24"/>
+          <w:szCs w:val="24"/>
+          <w:rtl w:val="0"/>
+        </w:rPr>
+        <w:t xml:space="preserve">2.1  Background Study…………………………………………………………...5</w:t>
       </w:r>
     </w:p>
     <w:p>
@@ -2485,10 +2271,6 @@
         <w:keepLines w:val="0"/>
         <w:pageBreakBefore w:val="0"/>
         <w:widowControl w:val="1"/>
-        <w:numPr>
-          <w:ilvl w:val="0"/>
-          <w:numId w:val="1"/>
-        </w:numPr>
         <w:pBdr>
           <w:top w:space="0" w:sz="0" w:val="nil"/>
           <w:left w:space="0" w:sz="0" w:val="nil"/>
@@ -2498,16 +2280,204 @@
         </w:pBdr>
         <w:shd w:fill="auto" w:val="clear"/>
         <w:spacing w:after="0" w:before="0" w:line="360" w:lineRule="auto"/>
-        <w:ind w:left="720" w:right="0" w:hanging="360"/>
-        <w:jc w:val="both"/>
-        <w:rPr>
-          <w:rFonts w:ascii="Times New Roman" w:cs="Times New Roman" w:eastAsia="Times New Roman" w:hAnsi="Times New Roman"/>
+        <w:ind w:left="0" w:right="0" w:firstLine="0"/>
+        <w:jc w:val="both"/>
+        <w:rPr>
+          <w:rFonts w:ascii="Times New Roman" w:cs="Times New Roman" w:eastAsia="Times New Roman" w:hAnsi="Times New Roman"/>
+          <w:sz w:val="24"/>
+          <w:szCs w:val="24"/>
+        </w:rPr>
+      </w:pPr>
+      <w:r>
+        <w:rPr>
+          <w:rFonts w:ascii="Times New Roman" w:cs="Times New Roman" w:eastAsia="Times New Roman" w:hAnsi="Times New Roman"/>
+          <w:sz w:val="24"/>
+          <w:szCs w:val="24"/>
+          <w:rtl w:val="0"/>
+        </w:rPr>
+        <w:t xml:space="preserve">   2.2  Literature Review……………………………………………………………6</w:t>
+      </w:r>
+    </w:p>
+    <w:p>
+      <w:pPr>
+        <w:keepNext w:val="0"/>
+        <w:keepLines w:val="0"/>
+        <w:pageBreakBefore w:val="0"/>
+        <w:widowControl w:val="1"/>
+        <w:pBdr>
+          <w:top w:space="0" w:sz="0" w:val="nil"/>
+          <w:left w:space="0" w:sz="0" w:val="nil"/>
+          <w:bottom w:space="0" w:sz="0" w:val="nil"/>
+          <w:right w:space="0" w:sz="0" w:val="nil"/>
+          <w:between w:space="0" w:sz="0" w:val="nil"/>
+        </w:pBdr>
+        <w:shd w:fill="auto" w:val="clear"/>
+        <w:spacing w:after="0" w:before="0" w:line="360" w:lineRule="auto"/>
+        <w:ind w:left="0" w:right="0" w:firstLine="0"/>
+        <w:jc w:val="both"/>
+        <w:rPr>
+          <w:rFonts w:ascii="Times New Roman" w:cs="Times New Roman" w:eastAsia="Times New Roman" w:hAnsi="Times New Roman"/>
+          <w:b w:val="1"/>
+          <w:sz w:val="24"/>
+          <w:szCs w:val="24"/>
+        </w:rPr>
+      </w:pPr>
+      <w:r>
+        <w:rPr>
+          <w:rFonts w:ascii="Times New Roman" w:cs="Times New Roman" w:eastAsia="Times New Roman" w:hAnsi="Times New Roman"/>
+          <w:b w:val="1"/>
+          <w:sz w:val="24"/>
+          <w:szCs w:val="24"/>
+          <w:rtl w:val="0"/>
+        </w:rPr>
+        <w:t xml:space="preserve">3.  System Analysis</w:t>
+      </w:r>
+    </w:p>
+    <w:p>
+      <w:pPr>
+        <w:keepNext w:val="0"/>
+        <w:keepLines w:val="0"/>
+        <w:pageBreakBefore w:val="0"/>
+        <w:widowControl w:val="1"/>
+        <w:pBdr>
+          <w:top w:space="0" w:sz="0" w:val="nil"/>
+          <w:left w:space="0" w:sz="0" w:val="nil"/>
+          <w:bottom w:space="0" w:sz="0" w:val="nil"/>
+          <w:right w:space="0" w:sz="0" w:val="nil"/>
+          <w:between w:space="0" w:sz="0" w:val="nil"/>
+        </w:pBdr>
+        <w:shd w:fill="auto" w:val="clear"/>
+        <w:spacing w:after="0" w:before="0" w:line="360" w:lineRule="auto"/>
+        <w:ind w:left="0" w:right="0" w:firstLine="0"/>
+        <w:jc w:val="both"/>
+        <w:rPr>
+          <w:rFonts w:ascii="Times New Roman" w:cs="Times New Roman" w:eastAsia="Times New Roman" w:hAnsi="Times New Roman"/>
+          <w:sz w:val="24"/>
+          <w:szCs w:val="24"/>
+        </w:rPr>
+      </w:pPr>
+      <w:r>
+        <w:rPr>
+          <w:rFonts w:ascii="Times New Roman" w:cs="Times New Roman" w:eastAsia="Times New Roman" w:hAnsi="Times New Roman"/>
+          <w:b w:val="1"/>
+          <w:sz w:val="24"/>
+          <w:szCs w:val="24"/>
+          <w:rtl w:val="0"/>
+        </w:rPr>
+        <w:t xml:space="preserve">   </w:t>
+      </w:r>
+      <w:r>
+        <w:rPr>
+          <w:rFonts w:ascii="Times New Roman" w:cs="Times New Roman" w:eastAsia="Times New Roman" w:hAnsi="Times New Roman"/>
+          <w:sz w:val="24"/>
+          <w:szCs w:val="24"/>
+          <w:rtl w:val="0"/>
+        </w:rPr>
+        <w:t xml:space="preserve">3.1  System Analysis…………………………………………….………...……..8</w:t>
+      </w:r>
+    </w:p>
+    <w:p>
+      <w:pPr>
+        <w:keepNext w:val="0"/>
+        <w:keepLines w:val="0"/>
+        <w:pageBreakBefore w:val="0"/>
+        <w:widowControl w:val="1"/>
+        <w:pBdr>
+          <w:top w:space="0" w:sz="0" w:val="nil"/>
+          <w:left w:space="0" w:sz="0" w:val="nil"/>
+          <w:bottom w:space="0" w:sz="0" w:val="nil"/>
+          <w:right w:space="0" w:sz="0" w:val="nil"/>
+          <w:between w:space="0" w:sz="0" w:val="nil"/>
+        </w:pBdr>
+        <w:shd w:fill="auto" w:val="clear"/>
+        <w:spacing w:after="0" w:before="0" w:line="360" w:lineRule="auto"/>
+        <w:ind w:left="0" w:right="0" w:firstLine="0"/>
+        <w:jc w:val="both"/>
+        <w:rPr>
+          <w:rFonts w:ascii="Times New Roman" w:cs="Times New Roman" w:eastAsia="Times New Roman" w:hAnsi="Times New Roman"/>
+          <w:sz w:val="24"/>
+          <w:szCs w:val="24"/>
+        </w:rPr>
+      </w:pPr>
+      <w:r>
+        <w:rPr>
+          <w:rFonts w:ascii="Times New Roman" w:cs="Times New Roman" w:eastAsia="Times New Roman" w:hAnsi="Times New Roman"/>
+          <w:sz w:val="24"/>
+          <w:szCs w:val="24"/>
+          <w:rtl w:val="0"/>
+        </w:rPr>
+        <w:t xml:space="preserve">      3.1.1 Requirement Analysis…………………………….………….…………..8</w:t>
+      </w:r>
+    </w:p>
+    <w:p>
+      <w:pPr>
+        <w:spacing w:after="0" w:line="360" w:lineRule="auto"/>
+        <w:ind w:left="0" w:firstLine="0"/>
+        <w:jc w:val="both"/>
+        <w:rPr>
+          <w:rFonts w:ascii="Times New Roman" w:cs="Times New Roman" w:eastAsia="Times New Roman" w:hAnsi="Times New Roman"/>
+          <w:sz w:val="24"/>
+          <w:szCs w:val="24"/>
+        </w:rPr>
+      </w:pPr>
+      <w:r>
+        <w:rPr>
+          <w:rFonts w:ascii="Times New Roman" w:cs="Times New Roman" w:eastAsia="Times New Roman" w:hAnsi="Times New Roman"/>
+          <w:sz w:val="24"/>
+          <w:szCs w:val="24"/>
+          <w:rtl w:val="0"/>
+        </w:rPr>
+        <w:t xml:space="preserve">      3.1.2  Feasibility Analysis……………………………….……………….…...10</w:t>
+      </w:r>
+    </w:p>
+    <w:p>
+      <w:pPr>
+        <w:spacing w:after="0" w:line="360" w:lineRule="auto"/>
+        <w:ind w:left="0" w:firstLine="0"/>
+        <w:jc w:val="both"/>
+        <w:rPr>
+          <w:rFonts w:ascii="Times New Roman" w:cs="Times New Roman" w:eastAsia="Times New Roman" w:hAnsi="Times New Roman"/>
+          <w:sz w:val="24"/>
+          <w:szCs w:val="24"/>
+        </w:rPr>
+      </w:pPr>
+      <w:r>
+        <w:rPr>
+          <w:rFonts w:ascii="Times New Roman" w:cs="Times New Roman" w:eastAsia="Times New Roman" w:hAnsi="Times New Roman"/>
+          <w:sz w:val="24"/>
+          <w:szCs w:val="24"/>
+          <w:rtl w:val="0"/>
+        </w:rPr>
+        <w:t xml:space="preserve">      3.1.3  Analysis……………………………………..……….……………...….12</w:t>
+      </w:r>
+    </w:p>
+    <w:p>
+      <w:pPr>
+        <w:keepNext w:val="0"/>
+        <w:keepLines w:val="0"/>
+        <w:pageBreakBefore w:val="0"/>
+        <w:widowControl w:val="1"/>
+        <w:pBdr>
+          <w:top w:space="0" w:sz="0" w:val="nil"/>
+          <w:left w:space="0" w:sz="0" w:val="nil"/>
+          <w:bottom w:space="0" w:sz="0" w:val="nil"/>
+          <w:right w:space="0" w:sz="0" w:val="nil"/>
+          <w:between w:space="0" w:sz="0" w:val="nil"/>
+        </w:pBdr>
+        <w:shd w:fill="auto" w:val="clear"/>
+        <w:spacing w:after="0" w:before="0" w:line="360" w:lineRule="auto"/>
+        <w:ind w:left="0" w:right="0" w:firstLine="0"/>
+        <w:jc w:val="both"/>
+        <w:rPr>
+          <w:rFonts w:ascii="Times New Roman" w:cs="Times New Roman" w:eastAsia="Times New Roman" w:hAnsi="Times New Roman"/>
+          <w:b w:val="1"/>
           <w:i w:val="0"/>
           <w:smallCaps w:val="0"/>
           <w:strike w:val="0"/>
           <w:color w:val="000000"/>
           <w:sz w:val="24"/>
           <w:szCs w:val="24"/>
+          <w:u w:val="none"/>
           <w:shd w:fill="auto" w:val="clear"/>
           <w:vertAlign w:val="baseline"/>
         </w:rPr>
@@ -2515,11 +2485,107 @@
       <w:r>
         <w:rPr>
           <w:rFonts w:ascii="Times New Roman" w:cs="Times New Roman" w:eastAsia="Times New Roman" w:hAnsi="Times New Roman"/>
-          <w:sz w:val="24"/>
-          <w:szCs w:val="24"/>
-          <w:rtl w:val="0"/>
-        </w:rPr>
-        <w:t xml:space="preserve">System Design</w:t>
+          <w:b w:val="1"/>
+          <w:sz w:val="24"/>
+          <w:szCs w:val="24"/>
+          <w:rtl w:val="0"/>
+        </w:rPr>
+        <w:t xml:space="preserve">4.  System Design</w:t>
+      </w:r>
+      <w:r>
+        <w:rPr>
+          <w:rtl w:val="0"/>
+        </w:rPr>
+      </w:r>
+    </w:p>
+    <w:p>
+      <w:pPr>
+        <w:keepNext w:val="0"/>
+        <w:keepLines w:val="0"/>
+        <w:pageBreakBefore w:val="0"/>
+        <w:widowControl w:val="1"/>
+        <w:pBdr>
+          <w:top w:space="0" w:sz="0" w:val="nil"/>
+          <w:left w:space="0" w:sz="0" w:val="nil"/>
+          <w:bottom w:space="0" w:sz="0" w:val="nil"/>
+          <w:right w:space="0" w:sz="0" w:val="nil"/>
+          <w:between w:space="0" w:sz="0" w:val="nil"/>
+        </w:pBdr>
+        <w:shd w:fill="auto" w:val="clear"/>
+        <w:spacing w:after="0" w:before="0" w:line="360" w:lineRule="auto"/>
+        <w:ind w:left="0" w:right="0" w:firstLine="0"/>
+        <w:jc w:val="both"/>
+        <w:rPr>
+          <w:rFonts w:ascii="Times New Roman" w:cs="Times New Roman" w:eastAsia="Times New Roman" w:hAnsi="Times New Roman"/>
+          <w:i w:val="0"/>
+          <w:smallCaps w:val="0"/>
+          <w:strike w:val="0"/>
+          <w:color w:val="000000"/>
+          <w:sz w:val="24"/>
+          <w:szCs w:val="24"/>
+          <w:u w:val="none"/>
+          <w:shd w:fill="auto" w:val="clear"/>
+          <w:vertAlign w:val="baseline"/>
+        </w:rPr>
+      </w:pPr>
+      <w:r>
+        <w:rPr>
+          <w:rFonts w:ascii="Times New Roman" w:cs="Times New Roman" w:eastAsia="Times New Roman" w:hAnsi="Times New Roman"/>
+          <w:sz w:val="24"/>
+          <w:szCs w:val="24"/>
+          <w:rtl w:val="0"/>
+        </w:rPr>
+        <w:t xml:space="preserve">   </w:t>
+      </w:r>
+      <w:r>
+        <w:rPr>
+          <w:rFonts w:ascii="Times New Roman" w:cs="Times New Roman" w:eastAsia="Times New Roman" w:hAnsi="Times New Roman"/>
+          <w:i w:val="0"/>
+          <w:smallCaps w:val="0"/>
+          <w:strike w:val="0"/>
+          <w:color w:val="000000"/>
+          <w:sz w:val="24"/>
+          <w:szCs w:val="24"/>
+          <w:u w:val="none"/>
+          <w:shd w:fill="auto" w:val="clear"/>
+          <w:vertAlign w:val="baseline"/>
+          <w:rtl w:val="0"/>
+        </w:rPr>
+        <w:t xml:space="preserve">4.1</w:t>
+      </w:r>
+      <w:r>
+        <w:rPr>
+          <w:rFonts w:ascii="Times New Roman" w:cs="Times New Roman" w:eastAsia="Times New Roman" w:hAnsi="Times New Roman"/>
+          <w:sz w:val="24"/>
+          <w:szCs w:val="24"/>
+          <w:rtl w:val="0"/>
+        </w:rPr>
+        <w:t xml:space="preserve">  Design</w:t>
+      </w:r>
+      <w:r>
+        <w:rPr>
+          <w:rFonts w:ascii="Times New Roman" w:cs="Times New Roman" w:eastAsia="Times New Roman" w:hAnsi="Times New Roman"/>
+          <w:i w:val="0"/>
+          <w:smallCaps w:val="0"/>
+          <w:strike w:val="0"/>
+          <w:color w:val="000000"/>
+          <w:sz w:val="24"/>
+          <w:szCs w:val="24"/>
+          <w:u w:val="none"/>
+          <w:shd w:fill="auto" w:val="clear"/>
+          <w:vertAlign w:val="baseline"/>
+          <w:rtl w:val="0"/>
+        </w:rPr>
+        <w:t xml:space="preserve"> </w:t>
+      </w:r>
+      <w:r>
+        <w:rPr>
+          <w:rFonts w:ascii="Times New Roman" w:cs="Times New Roman" w:eastAsia="Times New Roman" w:hAnsi="Times New Roman"/>
+          <w:sz w:val="24"/>
+          <w:szCs w:val="24"/>
+          <w:rtl w:val="0"/>
+        </w:rPr>
+        <w:t xml:space="preserve">……………….……………………………………….……...……..14</w:t>
       </w:r>
       <w:r>
         <w:rPr>
@@ -2546,6 +2612,22 @@
         <w:jc w:val="both"/>
         <w:rPr>
           <w:rFonts w:ascii="Times New Roman" w:cs="Times New Roman" w:eastAsia="Times New Roman" w:hAnsi="Times New Roman"/>
+          <w:sz w:val="24"/>
+          <w:szCs w:val="24"/>
+        </w:rPr>
+      </w:pPr>
+      <w:r>
+        <w:rPr>
+          <w:rFonts w:ascii="Times New Roman" w:cs="Times New Roman" w:eastAsia="Times New Roman" w:hAnsi="Times New Roman"/>
+          <w:sz w:val="24"/>
+          <w:szCs w:val="24"/>
+          <w:rtl w:val="0"/>
+        </w:rPr>
+        <w:t xml:space="preserve">4.2  Algorithm Details</w:t>
+      </w:r>
+      <w:r>
+        <w:rPr>
+          <w:rFonts w:ascii="Times New Roman" w:cs="Times New Roman" w:eastAsia="Times New Roman" w:hAnsi="Times New Roman"/>
           <w:i w:val="0"/>
           <w:smallCaps w:val="0"/>
           <w:strike w:val="0"/>
@@ -2555,46 +2637,6 @@
           <w:u w:val="none"/>
           <w:shd w:fill="auto" w:val="clear"/>
           <w:vertAlign w:val="baseline"/>
-        </w:rPr>
-      </w:pPr>
-      <w:r>
-        <w:rPr>
-          <w:rFonts w:ascii="Times New Roman" w:cs="Times New Roman" w:eastAsia="Times New Roman" w:hAnsi="Times New Roman"/>
-          <w:i w:val="0"/>
-          <w:smallCaps w:val="0"/>
-          <w:strike w:val="0"/>
-          <w:color w:val="000000"/>
-          <w:sz w:val="24"/>
-          <w:szCs w:val="24"/>
-          <w:u w:val="none"/>
-          <w:shd w:fill="auto" w:val="clear"/>
-          <w:vertAlign w:val="baseline"/>
-          <w:rtl w:val="0"/>
-        </w:rPr>
-        <w:tab/>
-        <w:t xml:space="preserve">4.1)</w:t>
-      </w:r>
-      <w:r>
-        <w:rPr>
-          <w:rFonts w:ascii="Times New Roman" w:cs="Times New Roman" w:eastAsia="Times New Roman" w:hAnsi="Times New Roman"/>
-          <w:sz w:val="24"/>
-          <w:szCs w:val="24"/>
-          <w:rtl w:val="0"/>
-        </w:rPr>
-        <w:t xml:space="preserve"> Design</w:t>
-      </w:r>
-      <w:r>
-        <w:rPr>
-          <w:rFonts w:ascii="Times New Roman" w:cs="Times New Roman" w:eastAsia="Times New Roman" w:hAnsi="Times New Roman"/>
-          <w:i w:val="0"/>
-          <w:smallCaps w:val="0"/>
-          <w:strike w:val="0"/>
-          <w:color w:val="000000"/>
-          <w:sz w:val="24"/>
-          <w:szCs w:val="24"/>
-          <w:u w:val="none"/>
-          <w:shd w:fill="auto" w:val="clear"/>
-          <w:vertAlign w:val="baseline"/>
           <w:rtl w:val="0"/>
         </w:rPr>
         <w:t xml:space="preserve"> </w:t>
@@ -2606,389 +2648,67 @@
           <w:szCs w:val="24"/>
           <w:rtl w:val="0"/>
         </w:rPr>
-        <w:t xml:space="preserve">……………….……………………………………….…….……..13</w:t>
-      </w:r>
-      <w:r>
-        <w:rPr>
-          <w:rtl w:val="0"/>
-        </w:rPr>
-      </w:r>
-    </w:p>
-    <w:p>
-      <w:pPr>
-        <w:keepNext w:val="0"/>
-        <w:keepLines w:val="0"/>
-        <w:pageBreakBefore w:val="0"/>
-        <w:widowControl w:val="1"/>
-        <w:pBdr>
-          <w:top w:space="0" w:sz="0" w:val="nil"/>
-          <w:left w:space="0" w:sz="0" w:val="nil"/>
-          <w:bottom w:space="0" w:sz="0" w:val="nil"/>
-          <w:right w:space="0" w:sz="0" w:val="nil"/>
-          <w:between w:space="0" w:sz="0" w:val="nil"/>
-        </w:pBdr>
-        <w:shd w:fill="auto" w:val="clear"/>
-        <w:spacing w:after="0" w:before="0" w:line="360" w:lineRule="auto"/>
-        <w:ind w:left="216" w:right="0" w:firstLine="0"/>
-        <w:jc w:val="both"/>
-        <w:rPr>
-          <w:rFonts w:ascii="Times New Roman" w:cs="Times New Roman" w:eastAsia="Times New Roman" w:hAnsi="Times New Roman"/>
-          <w:i w:val="0"/>
-          <w:smallCaps w:val="0"/>
-          <w:strike w:val="0"/>
-          <w:color w:val="000000"/>
-          <w:sz w:val="24"/>
-          <w:szCs w:val="24"/>
-          <w:u w:val="none"/>
-          <w:shd w:fill="auto" w:val="clear"/>
-          <w:vertAlign w:val="baseline"/>
-        </w:rPr>
-      </w:pPr>
-      <w:r>
-        <w:rPr>
-          <w:rFonts w:ascii="Times New Roman" w:cs="Times New Roman" w:eastAsia="Times New Roman" w:hAnsi="Times New Roman"/>
-          <w:i w:val="0"/>
-          <w:smallCaps w:val="0"/>
-          <w:strike w:val="0"/>
-          <w:color w:val="000000"/>
-          <w:sz w:val="24"/>
-          <w:szCs w:val="24"/>
-          <w:u w:val="none"/>
-          <w:shd w:fill="auto" w:val="clear"/>
-          <w:vertAlign w:val="baseline"/>
-          <w:rtl w:val="0"/>
-        </w:rPr>
-        <w:tab/>
-      </w:r>
-      <w:r>
-        <w:rPr>
-          <w:rFonts w:ascii="Times New Roman" w:cs="Times New Roman" w:eastAsia="Times New Roman" w:hAnsi="Times New Roman"/>
-          <w:sz w:val="24"/>
-          <w:szCs w:val="24"/>
-          <w:rtl w:val="0"/>
-        </w:rPr>
-        <w:t xml:space="preserve">4.2) Algorithm Details</w:t>
-      </w:r>
-      <w:r>
-        <w:rPr>
-          <w:rFonts w:ascii="Times New Roman" w:cs="Times New Roman" w:eastAsia="Times New Roman" w:hAnsi="Times New Roman"/>
-          <w:i w:val="0"/>
-          <w:smallCaps w:val="0"/>
-          <w:strike w:val="0"/>
-          <w:color w:val="000000"/>
-          <w:sz w:val="24"/>
-          <w:szCs w:val="24"/>
-          <w:u w:val="none"/>
-          <w:shd w:fill="auto" w:val="clear"/>
-          <w:vertAlign w:val="baseline"/>
-          <w:rtl w:val="0"/>
-        </w:rPr>
-        <w:t xml:space="preserve"> </w:t>
-      </w:r>
-      <w:r>
-        <w:rPr>
-          <w:rFonts w:ascii="Times New Roman" w:cs="Times New Roman" w:eastAsia="Times New Roman" w:hAnsi="Times New Roman"/>
-          <w:sz w:val="24"/>
-          <w:szCs w:val="24"/>
-          <w:rtl w:val="0"/>
-        </w:rPr>
-        <w:t xml:space="preserve"> ……...……….….………………………….….............14</w:t>
-      </w:r>
-      <w:r>
-        <w:rPr>
-          <w:rtl w:val="0"/>
-        </w:rPr>
-      </w:r>
-    </w:p>
-    <w:p>
-      <w:pPr>
-        <w:keepNext w:val="0"/>
-        <w:keepLines w:val="0"/>
-        <w:pageBreakBefore w:val="0"/>
-        <w:widowControl w:val="1"/>
-        <w:numPr>
-          <w:ilvl w:val="0"/>
-          <w:numId w:val="1"/>
-        </w:numPr>
-        <w:pBdr>
-          <w:top w:space="0" w:sz="0" w:val="nil"/>
-          <w:left w:space="0" w:sz="0" w:val="nil"/>
-          <w:bottom w:space="0" w:sz="0" w:val="nil"/>
-          <w:right w:space="0" w:sz="0" w:val="nil"/>
-          <w:between w:space="0" w:sz="0" w:val="nil"/>
-        </w:pBdr>
-        <w:shd w:fill="auto" w:val="clear"/>
-        <w:spacing w:after="0" w:before="0" w:line="360" w:lineRule="auto"/>
-        <w:ind w:left="720" w:right="0" w:hanging="360"/>
-        <w:jc w:val="both"/>
-        <w:rPr>
-          <w:rFonts w:ascii="Times New Roman" w:cs="Times New Roman" w:eastAsia="Times New Roman" w:hAnsi="Times New Roman"/>
-          <w:sz w:val="24"/>
-          <w:szCs w:val="24"/>
-          <w:u w:val="none"/>
-        </w:rPr>
-      </w:pPr>
-      <w:r>
-        <w:rPr>
-          <w:rFonts w:ascii="Times New Roman" w:cs="Times New Roman" w:eastAsia="Times New Roman" w:hAnsi="Times New Roman"/>
-          <w:sz w:val="24"/>
-          <w:szCs w:val="24"/>
-          <w:rtl w:val="0"/>
-        </w:rPr>
-        <w:t xml:space="preserve">Implementation And Testing</w:t>
-      </w:r>
-    </w:p>
-    <w:p>
-      <w:pPr>
-        <w:keepNext w:val="0"/>
-        <w:keepLines w:val="0"/>
-        <w:pageBreakBefore w:val="0"/>
-        <w:widowControl w:val="1"/>
-        <w:pBdr>
-          <w:top w:space="0" w:sz="0" w:val="nil"/>
-          <w:left w:space="0" w:sz="0" w:val="nil"/>
-          <w:bottom w:space="0" w:sz="0" w:val="nil"/>
-          <w:right w:space="0" w:sz="0" w:val="nil"/>
-          <w:between w:space="0" w:sz="0" w:val="nil"/>
-        </w:pBdr>
-        <w:shd w:fill="auto" w:val="clear"/>
-        <w:spacing w:after="0" w:before="0" w:line="360" w:lineRule="auto"/>
-        <w:ind w:left="720" w:right="0" w:firstLine="0"/>
-        <w:jc w:val="both"/>
-        <w:rPr>
-          <w:rFonts w:ascii="Times New Roman" w:cs="Times New Roman" w:eastAsia="Times New Roman" w:hAnsi="Times New Roman"/>
-          <w:sz w:val="24"/>
-          <w:szCs w:val="24"/>
-        </w:rPr>
-      </w:pPr>
-      <w:r>
-        <w:rPr>
-          <w:rFonts w:ascii="Times New Roman" w:cs="Times New Roman" w:eastAsia="Times New Roman" w:hAnsi="Times New Roman"/>
-          <w:sz w:val="24"/>
-          <w:szCs w:val="24"/>
-          <w:rtl w:val="0"/>
-        </w:rPr>
-        <w:t xml:space="preserve">5.1) Implementation…………………………………………………....……….19</w:t>
-      </w:r>
-    </w:p>
-    <w:p>
-      <w:pPr>
-        <w:keepNext w:val="0"/>
-        <w:keepLines w:val="0"/>
-        <w:pageBreakBefore w:val="0"/>
-        <w:widowControl w:val="1"/>
-        <w:pBdr>
-          <w:top w:space="0" w:sz="0" w:val="nil"/>
-          <w:left w:space="0" w:sz="0" w:val="nil"/>
-          <w:bottom w:space="0" w:sz="0" w:val="nil"/>
-          <w:right w:space="0" w:sz="0" w:val="nil"/>
-          <w:between w:space="0" w:sz="0" w:val="nil"/>
-        </w:pBdr>
-        <w:shd w:fill="auto" w:val="clear"/>
-        <w:spacing w:after="0" w:before="0" w:line="360" w:lineRule="auto"/>
-        <w:ind w:left="720" w:right="0" w:firstLine="0"/>
-        <w:jc w:val="both"/>
-        <w:rPr>
-          <w:rFonts w:ascii="Times New Roman" w:cs="Times New Roman" w:eastAsia="Times New Roman" w:hAnsi="Times New Roman"/>
-          <w:sz w:val="24"/>
-          <w:szCs w:val="24"/>
-        </w:rPr>
-      </w:pPr>
-      <w:r>
-        <w:rPr>
-          <w:rFonts w:ascii="Times New Roman" w:cs="Times New Roman" w:eastAsia="Times New Roman" w:hAnsi="Times New Roman"/>
-          <w:sz w:val="24"/>
-          <w:szCs w:val="24"/>
-          <w:rtl w:val="0"/>
-        </w:rPr>
-        <w:tab/>
-        <w:t xml:space="preserve">5.1.1) Tools Used………………………………………………...……..19</w:t>
-      </w:r>
-    </w:p>
-    <w:p>
-      <w:pPr>
-        <w:keepNext w:val="0"/>
-        <w:keepLines w:val="0"/>
-        <w:pageBreakBefore w:val="0"/>
-        <w:widowControl w:val="1"/>
-        <w:pBdr>
-          <w:top w:space="0" w:sz="0" w:val="nil"/>
-          <w:left w:space="0" w:sz="0" w:val="nil"/>
-          <w:bottom w:space="0" w:sz="0" w:val="nil"/>
-          <w:right w:space="0" w:sz="0" w:val="nil"/>
-          <w:between w:space="0" w:sz="0" w:val="nil"/>
-        </w:pBdr>
-        <w:shd w:fill="auto" w:val="clear"/>
-        <w:spacing w:after="0" w:before="0" w:line="360" w:lineRule="auto"/>
-        <w:ind w:left="720" w:right="0" w:firstLine="0"/>
-        <w:jc w:val="both"/>
-        <w:rPr>
-          <w:rFonts w:ascii="Times New Roman" w:cs="Times New Roman" w:eastAsia="Times New Roman" w:hAnsi="Times New Roman"/>
-          <w:sz w:val="24"/>
-          <w:szCs w:val="24"/>
-        </w:rPr>
-      </w:pPr>
-      <w:r>
-        <w:rPr>
-          <w:rFonts w:ascii="Times New Roman" w:cs="Times New Roman" w:eastAsia="Times New Roman" w:hAnsi="Times New Roman"/>
-          <w:sz w:val="24"/>
-          <w:szCs w:val="24"/>
-          <w:rtl w:val="0"/>
-        </w:rPr>
-        <w:tab/>
-        <w:t xml:space="preserve">5.1.2) Implementation Details of Modules…………………...…………21</w:t>
+        <w:t xml:space="preserve"> ……...……….….………………………….….............15</w:t>
       </w:r>
     </w:p>
     <w:p>
       <w:pPr>
         <w:spacing w:after="0" w:line="360" w:lineRule="auto"/>
-        <w:ind w:left="720" w:firstLine="0"/>
-        <w:jc w:val="both"/>
-        <w:rPr>
-          <w:rFonts w:ascii="Times New Roman" w:cs="Times New Roman" w:eastAsia="Times New Roman" w:hAnsi="Times New Roman"/>
-          <w:b w:val="1"/>
-          <w:sz w:val="24"/>
-          <w:szCs w:val="24"/>
-        </w:rPr>
-      </w:pPr>
-      <w:r>
-        <w:rPr>
-          <w:rFonts w:ascii="Times New Roman" w:cs="Times New Roman" w:eastAsia="Times New Roman" w:hAnsi="Times New Roman"/>
-          <w:sz w:val="24"/>
-          <w:szCs w:val="24"/>
-          <w:rtl w:val="0"/>
-        </w:rPr>
-        <w:t xml:space="preserve">5.2) Testing……….…………………………………………………....……….24</w:t>
-      </w:r>
-      <w:r>
-        <w:rPr>
-          <w:rtl w:val="0"/>
-        </w:rPr>
-      </w:r>
-    </w:p>
-    <w:p>
-      <w:pPr>
-        <w:keepNext w:val="0"/>
-        <w:keepLines w:val="0"/>
-        <w:pageBreakBefore w:val="0"/>
-        <w:widowControl w:val="1"/>
-        <w:numPr>
-          <w:ilvl w:val="0"/>
-          <w:numId w:val="1"/>
-        </w:numPr>
-        <w:pBdr>
-          <w:top w:space="0" w:sz="0" w:val="nil"/>
-          <w:left w:space="0" w:sz="0" w:val="nil"/>
-          <w:bottom w:space="0" w:sz="0" w:val="nil"/>
-          <w:right w:space="0" w:sz="0" w:val="nil"/>
-          <w:between w:space="0" w:sz="0" w:val="nil"/>
-        </w:pBdr>
-        <w:shd w:fill="auto" w:val="clear"/>
-        <w:spacing w:after="0" w:before="0" w:line="360" w:lineRule="auto"/>
-        <w:ind w:left="720" w:right="0" w:hanging="360"/>
-        <w:jc w:val="both"/>
-        <w:rPr>
-          <w:rFonts w:ascii="Times New Roman" w:cs="Times New Roman" w:eastAsia="Times New Roman" w:hAnsi="Times New Roman"/>
-          <w:i w:val="0"/>
-          <w:smallCaps w:val="0"/>
-          <w:strike w:val="0"/>
-          <w:color w:val="000000"/>
-          <w:sz w:val="24"/>
-          <w:szCs w:val="24"/>
-          <w:shd w:fill="auto" w:val="clear"/>
-          <w:vertAlign w:val="baseline"/>
-        </w:rPr>
-      </w:pPr>
-      <w:r>
-        <w:rPr>
-          <w:rFonts w:ascii="Times New Roman" w:cs="Times New Roman" w:eastAsia="Times New Roman" w:hAnsi="Times New Roman"/>
-          <w:i w:val="0"/>
-          <w:smallCaps w:val="0"/>
-          <w:strike w:val="0"/>
-          <w:color w:val="000000"/>
-          <w:sz w:val="24"/>
-          <w:szCs w:val="24"/>
-          <w:u w:val="none"/>
-          <w:shd w:fill="auto" w:val="clear"/>
-          <w:vertAlign w:val="baseline"/>
-          <w:rtl w:val="0"/>
-        </w:rPr>
-        <w:t xml:space="preserve">Conclusion and Future Recommend</w:t>
-      </w:r>
-      <w:r>
-        <w:rPr>
-          <w:rFonts w:ascii="Times New Roman" w:cs="Times New Roman" w:eastAsia="Times New Roman" w:hAnsi="Times New Roman"/>
-          <w:sz w:val="24"/>
-          <w:szCs w:val="24"/>
-          <w:rtl w:val="0"/>
-        </w:rPr>
-        <w:t xml:space="preserve">ations</w:t>
-      </w:r>
-    </w:p>
-    <w:p>
-      <w:pPr>
-        <w:keepNext w:val="0"/>
-        <w:keepLines w:val="0"/>
-        <w:pageBreakBefore w:val="0"/>
-        <w:widowControl w:val="1"/>
-        <w:pBdr>
-          <w:top w:space="0" w:sz="0" w:val="nil"/>
-          <w:left w:space="0" w:sz="0" w:val="nil"/>
-          <w:bottom w:space="0" w:sz="0" w:val="nil"/>
-          <w:right w:space="0" w:sz="0" w:val="nil"/>
-          <w:between w:space="0" w:sz="0" w:val="nil"/>
-        </w:pBdr>
-        <w:shd w:fill="auto" w:val="clear"/>
-        <w:spacing w:after="0" w:before="0" w:line="360" w:lineRule="auto"/>
-        <w:ind w:left="720" w:right="0" w:firstLine="0"/>
-        <w:jc w:val="both"/>
-        <w:rPr>
-          <w:rFonts w:ascii="Times New Roman" w:cs="Times New Roman" w:eastAsia="Times New Roman" w:hAnsi="Times New Roman"/>
-          <w:sz w:val="24"/>
-          <w:szCs w:val="24"/>
-        </w:rPr>
-      </w:pPr>
-      <w:r>
-        <w:rPr>
-          <w:rFonts w:ascii="Times New Roman" w:cs="Times New Roman" w:eastAsia="Times New Roman" w:hAnsi="Times New Roman"/>
-          <w:sz w:val="24"/>
-          <w:szCs w:val="24"/>
-          <w:rtl w:val="0"/>
-        </w:rPr>
-        <w:t xml:space="preserve">6.1) Conclusion.….……….….…………………………………..….…..…...….26</w:t>
-      </w:r>
-    </w:p>
-    <w:p>
-      <w:pPr>
-        <w:keepNext w:val="0"/>
-        <w:keepLines w:val="0"/>
-        <w:pageBreakBefore w:val="0"/>
-        <w:widowControl w:val="1"/>
-        <w:pBdr>
-          <w:top w:space="0" w:sz="0" w:val="nil"/>
-          <w:left w:space="0" w:sz="0" w:val="nil"/>
-          <w:bottom w:space="0" w:sz="0" w:val="nil"/>
-          <w:right w:space="0" w:sz="0" w:val="nil"/>
-          <w:between w:space="0" w:sz="0" w:val="nil"/>
-        </w:pBdr>
-        <w:shd w:fill="auto" w:val="clear"/>
-        <w:spacing w:after="0" w:before="0" w:line="360" w:lineRule="auto"/>
-        <w:ind w:left="720" w:right="0" w:firstLine="0"/>
-        <w:jc w:val="both"/>
-        <w:rPr>
-          <w:rFonts w:ascii="Times New Roman" w:cs="Times New Roman" w:eastAsia="Times New Roman" w:hAnsi="Times New Roman"/>
-          <w:sz w:val="24"/>
-          <w:szCs w:val="24"/>
-        </w:rPr>
-      </w:pPr>
-      <w:r>
-        <w:rPr>
-          <w:rFonts w:ascii="Times New Roman" w:cs="Times New Roman" w:eastAsia="Times New Roman" w:hAnsi="Times New Roman"/>
-          <w:sz w:val="24"/>
-          <w:szCs w:val="24"/>
-          <w:rtl w:val="0"/>
-        </w:rPr>
-        <w:t xml:space="preserve">6.2) Future Recommendations.….……………..…….….……….….…..…...….26</w:t>
+        <w:jc w:val="both"/>
+        <w:rPr>
+          <w:rFonts w:ascii="Times New Roman" w:cs="Times New Roman" w:eastAsia="Times New Roman" w:hAnsi="Times New Roman"/>
+          <w:sz w:val="24"/>
+          <w:szCs w:val="24"/>
+        </w:rPr>
+      </w:pPr>
+      <w:r>
+        <w:rPr>
+          <w:rFonts w:ascii="Times New Roman" w:cs="Times New Roman" w:eastAsia="Times New Roman" w:hAnsi="Times New Roman"/>
+          <w:sz w:val="24"/>
+          <w:szCs w:val="24"/>
+          <w:rtl w:val="0"/>
+        </w:rPr>
+        <w:t xml:space="preserve">         4.2.1  WebSocket Synchronization Algorithm……………………………...15</w:t>
+      </w:r>
+    </w:p>
+    <w:p>
+      <w:pPr>
+        <w:spacing w:after="0" w:line="360" w:lineRule="auto"/>
+        <w:jc w:val="both"/>
+        <w:rPr>
+          <w:rFonts w:ascii="Times New Roman" w:cs="Times New Roman" w:eastAsia="Times New Roman" w:hAnsi="Times New Roman"/>
+          <w:sz w:val="24"/>
+          <w:szCs w:val="24"/>
+        </w:rPr>
+      </w:pPr>
+      <w:r>
+        <w:rPr>
+          <w:rFonts w:ascii="Times New Roman" w:cs="Times New Roman" w:eastAsia="Times New Roman" w:hAnsi="Times New Roman"/>
+          <w:sz w:val="24"/>
+          <w:szCs w:val="24"/>
+          <w:rtl w:val="0"/>
+        </w:rPr>
+        <w:t xml:space="preserve">         4.2.1  CheckMate Detection Algorithm…………………………………….16</w:t>
+      </w:r>
+    </w:p>
+    <w:p>
+      <w:pPr>
+        <w:spacing w:after="0" w:line="360" w:lineRule="auto"/>
+        <w:jc w:val="both"/>
+        <w:rPr>
+          <w:rFonts w:ascii="Times New Roman" w:cs="Times New Roman" w:eastAsia="Times New Roman" w:hAnsi="Times New Roman"/>
+          <w:sz w:val="24"/>
+          <w:szCs w:val="24"/>
+        </w:rPr>
+      </w:pPr>
+      <w:r>
+        <w:rPr>
+          <w:rFonts w:ascii="Times New Roman" w:cs="Times New Roman" w:eastAsia="Times New Roman" w:hAnsi="Times New Roman"/>
+          <w:sz w:val="24"/>
+          <w:szCs w:val="24"/>
+          <w:rtl w:val="0"/>
+        </w:rPr>
+        <w:t xml:space="preserve">         4.2.1  MiniMax Algorithm………………………………………………….17</w:t>
       </w:r>
     </w:p>
     <w:p>
@@ -3019,38 +2739,11 @@
         <w:rPr>
           <w:rFonts w:ascii="Times New Roman" w:cs="Times New Roman" w:eastAsia="Times New Roman" w:hAnsi="Times New Roman"/>
           <w:b w:val="1"/>
-          <w:i w:val="0"/>
-          <w:smallCaps w:val="0"/>
-          <w:strike w:val="0"/>
-          <w:color w:val="000000"/>
-          <w:sz w:val="24"/>
-          <w:szCs w:val="24"/>
-          <w:u w:val="none"/>
-          <w:shd w:fill="auto" w:val="clear"/>
-          <w:vertAlign w:val="baseline"/>
-          <w:rtl w:val="0"/>
-        </w:rPr>
-        <w:t xml:space="preserve">Reference</w:t>
-      </w:r>
-      <w:r>
-        <w:rPr>
-          <w:rFonts w:ascii="Times New Roman" w:cs="Times New Roman" w:eastAsia="Times New Roman" w:hAnsi="Times New Roman"/>
-          <w:b w:val="1"/>
-          <w:sz w:val="24"/>
-          <w:szCs w:val="24"/>
-          <w:rtl w:val="0"/>
-        </w:rPr>
-        <w:tab/>
-        <w:tab/>
-        <w:tab/>
-        <w:tab/>
-        <w:tab/>
-        <w:tab/>
-        <w:tab/>
-        <w:tab/>
-        <w:tab/>
-        <w:tab/>
-        <w:t xml:space="preserve">      27</w:t>
+          <w:sz w:val="24"/>
+          <w:szCs w:val="24"/>
+          <w:rtl w:val="0"/>
+        </w:rPr>
+        <w:t xml:space="preserve">5.  Implementation And Testing</w:t>
       </w:r>
     </w:p>
     <w:p>
@@ -3072,59 +2765,153 @@
         <w:jc w:val="both"/>
         <w:rPr>
           <w:rFonts w:ascii="Times New Roman" w:cs="Times New Roman" w:eastAsia="Times New Roman" w:hAnsi="Times New Roman"/>
-          <w:b w:val="1"/>
-          <w:sz w:val="24"/>
-          <w:szCs w:val="24"/>
-        </w:rPr>
-      </w:pPr>
-      <w:r>
-        <w:rPr>
-          <w:rFonts w:ascii="Times New Roman" w:cs="Times New Roman" w:eastAsia="Times New Roman" w:hAnsi="Times New Roman"/>
-          <w:b w:val="1"/>
-          <w:sz w:val="24"/>
-          <w:szCs w:val="24"/>
-          <w:rtl w:val="0"/>
-        </w:rPr>
-        <w:t xml:space="preserve">Appendices</w:t>
-        <w:tab/>
-        <w:tab/>
-        <w:tab/>
-        <w:tab/>
-        <w:tab/>
-        <w:tab/>
-        <w:tab/>
-        <w:tab/>
-        <w:tab/>
-        <w:tab/>
-        <w:t xml:space="preserve">      28</w:t>
-      </w:r>
-    </w:p>
-    <w:p>
-      <w:pPr>
-        <w:spacing w:line="360" w:lineRule="auto"/>
-        <w:jc w:val="both"/>
-        <w:rPr>
-          <w:rFonts w:ascii="Times New Roman" w:cs="Times New Roman" w:eastAsia="Times New Roman" w:hAnsi="Times New Roman"/>
-        </w:rPr>
-      </w:pPr>
-      <w:r>
-        <w:rPr>
-          <w:rtl w:val="0"/>
-        </w:rPr>
-      </w:r>
-    </w:p>
-    <w:p>
-      <w:pPr>
-        <w:tabs>
-          <w:tab w:val="right" w:leader="none" w:pos="7920"/>
-          <w:tab w:val="right" w:leader="none" w:pos="7920"/>
-        </w:tabs>
+          <w:sz w:val="24"/>
+          <w:szCs w:val="24"/>
+        </w:rPr>
+      </w:pPr>
+      <w:r>
+        <w:rPr>
+          <w:rFonts w:ascii="Times New Roman" w:cs="Times New Roman" w:eastAsia="Times New Roman" w:hAnsi="Times New Roman"/>
+          <w:sz w:val="24"/>
+          <w:szCs w:val="24"/>
+          <w:rtl w:val="0"/>
+        </w:rPr>
+        <w:t xml:space="preserve">   </w:t>
+      </w:r>
+      <w:r>
+        <w:rPr>
+          <w:rFonts w:ascii="Times New Roman" w:cs="Times New Roman" w:eastAsia="Times New Roman" w:hAnsi="Times New Roman"/>
+          <w:sz w:val="24"/>
+          <w:szCs w:val="24"/>
+          <w:rtl w:val="0"/>
+        </w:rPr>
+        <w:t xml:space="preserve">5.1  Implementation………………………………………………….....……….20</w:t>
+      </w:r>
+    </w:p>
+    <w:p>
+      <w:pPr>
+        <w:keepNext w:val="0"/>
+        <w:keepLines w:val="0"/>
+        <w:pageBreakBefore w:val="0"/>
+        <w:widowControl w:val="1"/>
+        <w:pBdr>
+          <w:top w:space="0" w:sz="0" w:val="nil"/>
+          <w:left w:space="0" w:sz="0" w:val="nil"/>
+          <w:bottom w:space="0" w:sz="0" w:val="nil"/>
+          <w:right w:space="0" w:sz="0" w:val="nil"/>
+          <w:between w:space="0" w:sz="0" w:val="nil"/>
+        </w:pBdr>
+        <w:shd w:fill="auto" w:val="clear"/>
+        <w:spacing w:after="0" w:before="0" w:line="360" w:lineRule="auto"/>
+        <w:ind w:left="0" w:right="0" w:firstLine="0"/>
+        <w:jc w:val="both"/>
+        <w:rPr>
+          <w:rFonts w:ascii="Times New Roman" w:cs="Times New Roman" w:eastAsia="Times New Roman" w:hAnsi="Times New Roman"/>
+          <w:sz w:val="24"/>
+          <w:szCs w:val="24"/>
+        </w:rPr>
+      </w:pPr>
+      <w:r>
+        <w:rPr>
+          <w:rFonts w:ascii="Times New Roman" w:cs="Times New Roman" w:eastAsia="Times New Roman" w:hAnsi="Times New Roman"/>
+          <w:sz w:val="24"/>
+          <w:szCs w:val="24"/>
+          <w:rtl w:val="0"/>
+        </w:rPr>
+        <w:t xml:space="preserve">      5.1.1  Tools Used…………………………………………………….....……..20</w:t>
+      </w:r>
+    </w:p>
+    <w:p>
+      <w:pPr>
+        <w:keepNext w:val="0"/>
+        <w:keepLines w:val="0"/>
+        <w:pageBreakBefore w:val="0"/>
+        <w:widowControl w:val="1"/>
+        <w:pBdr>
+          <w:top w:space="0" w:sz="0" w:val="nil"/>
+          <w:left w:space="0" w:sz="0" w:val="nil"/>
+          <w:bottom w:space="0" w:sz="0" w:val="nil"/>
+          <w:right w:space="0" w:sz="0" w:val="nil"/>
+          <w:between w:space="0" w:sz="0" w:val="nil"/>
+        </w:pBdr>
+        <w:shd w:fill="auto" w:val="clear"/>
+        <w:spacing w:after="0" w:before="0" w:line="360" w:lineRule="auto"/>
+        <w:ind w:left="0" w:right="0" w:firstLine="0"/>
+        <w:jc w:val="both"/>
+        <w:rPr>
+          <w:rFonts w:ascii="Times New Roman" w:cs="Times New Roman" w:eastAsia="Times New Roman" w:hAnsi="Times New Roman"/>
+          <w:sz w:val="24"/>
+          <w:szCs w:val="24"/>
+        </w:rPr>
+      </w:pPr>
+      <w:r>
+        <w:rPr>
+          <w:rFonts w:ascii="Times New Roman" w:cs="Times New Roman" w:eastAsia="Times New Roman" w:hAnsi="Times New Roman"/>
+          <w:sz w:val="24"/>
+          <w:szCs w:val="24"/>
+          <w:rtl w:val="0"/>
+        </w:rPr>
+        <w:t xml:space="preserve">      5.1.2  Implementation Details of Modules…………………...……………….22</w:t>
+      </w:r>
+    </w:p>
+    <w:p>
+      <w:pPr>
         <w:spacing w:after="0" w:line="360" w:lineRule="auto"/>
-        <w:ind w:right="570"/>
-        <w:jc w:val="both"/>
-        <w:rPr>
-          <w:rFonts w:ascii="Times New Roman" w:cs="Times New Roman" w:eastAsia="Times New Roman" w:hAnsi="Times New Roman"/>
-          <w:b w:val="1"/>
+        <w:ind w:left="0" w:firstLine="0"/>
+        <w:jc w:val="both"/>
+        <w:rPr>
+          <w:rFonts w:ascii="Times New Roman" w:cs="Times New Roman" w:eastAsia="Times New Roman" w:hAnsi="Times New Roman"/>
+          <w:sz w:val="24"/>
+          <w:szCs w:val="24"/>
+        </w:rPr>
+      </w:pPr>
+      <w:r>
+        <w:rPr>
+          <w:rFonts w:ascii="Times New Roman" w:cs="Times New Roman" w:eastAsia="Times New Roman" w:hAnsi="Times New Roman"/>
+          <w:sz w:val="24"/>
+          <w:szCs w:val="24"/>
+          <w:rtl w:val="0"/>
+        </w:rPr>
+        <w:t xml:space="preserve">   </w:t>
+      </w:r>
+      <w:r>
+        <w:rPr>
+          <w:rFonts w:ascii="Times New Roman" w:cs="Times New Roman" w:eastAsia="Times New Roman" w:hAnsi="Times New Roman"/>
+          <w:sz w:val="24"/>
+          <w:szCs w:val="24"/>
+          <w:rtl w:val="0"/>
+        </w:rPr>
+        <w:t xml:space="preserve">5.2 Testing……….…………………………………………………....……..….25</w:t>
+      </w:r>
+    </w:p>
+    <w:p>
+      <w:pPr>
+        <w:spacing w:after="0" w:line="360" w:lineRule="auto"/>
+        <w:ind w:left="0" w:firstLine="0"/>
+        <w:jc w:val="both"/>
+        <w:rPr>
+          <w:rFonts w:ascii="Times New Roman" w:cs="Times New Roman" w:eastAsia="Times New Roman" w:hAnsi="Times New Roman"/>
+          <w:sz w:val="24"/>
+          <w:szCs w:val="24"/>
+        </w:rPr>
+      </w:pPr>
+      <w:r>
+        <w:rPr>
+          <w:rFonts w:ascii="Times New Roman" w:cs="Times New Roman" w:eastAsia="Times New Roman" w:hAnsi="Times New Roman"/>
+          <w:sz w:val="24"/>
+          <w:szCs w:val="24"/>
+          <w:rtl w:val="0"/>
+        </w:rPr>
+        <w:t xml:space="preserve">      5.2.1  Test Cases for Unit Testing ……...…………………………………….26</w:t>
+      </w:r>
+    </w:p>
+    <w:p>
+      <w:pPr>
+        <w:spacing w:after="0" w:line="360" w:lineRule="auto"/>
+        <w:ind w:left="0" w:firstLine="0"/>
+        <w:jc w:val="both"/>
+        <w:rPr>
+          <w:rFonts w:ascii="Times New Roman" w:cs="Times New Roman" w:eastAsia="Times New Roman" w:hAnsi="Times New Roman"/>
           <w:sz w:val="24"/>
           <w:szCs w:val="24"/>
         </w:rPr>
@@ -3133,9 +2920,210 @@
           <w:footerReference r:id="rId18" w:type="default"/>
           <w:type w:val="nextPage"/>
           <w:pgSz w:h="16838" w:w="11906" w:orient="portrait"/>
-          <w:pgMar w:bottom="1440" w:top="1440" w:left="1800" w:right="1440" w:header="0" w:footer="720"/>
+          <w:pgMar w:bottom="1440" w:top="1440" w:left="1800" w:right="2100" w:header="0" w:footer="720"/>
         </w:sectPr>
       </w:pPr>
+      <w:r>
+        <w:rPr>
+          <w:rFonts w:ascii="Times New Roman" w:cs="Times New Roman" w:eastAsia="Times New Roman" w:hAnsi="Times New Roman"/>
+          <w:sz w:val="24"/>
+          <w:szCs w:val="24"/>
+          <w:rtl w:val="0"/>
+        </w:rPr>
+        <w:t xml:space="preserve">      5.2.2  Test Cases for System Testing ………………………………………...27</w:t>
+      </w:r>
+    </w:p>
+    <w:p>
+      <w:pPr>
+        <w:keepNext w:val="0"/>
+        <w:keepLines w:val="0"/>
+        <w:pageBreakBefore w:val="0"/>
+        <w:widowControl w:val="1"/>
+        <w:pBdr>
+          <w:top w:space="0" w:sz="0" w:val="nil"/>
+          <w:left w:space="0" w:sz="0" w:val="nil"/>
+          <w:bottom w:space="0" w:sz="0" w:val="nil"/>
+          <w:right w:space="0" w:sz="0" w:val="nil"/>
+          <w:between w:space="0" w:sz="0" w:val="nil"/>
+        </w:pBdr>
+        <w:shd w:fill="auto" w:val="clear"/>
+        <w:spacing w:after="0" w:before="0" w:line="360" w:lineRule="auto"/>
+        <w:ind w:left="0" w:right="0" w:firstLine="0"/>
+        <w:jc w:val="both"/>
+        <w:rPr>
+          <w:rFonts w:ascii="Times New Roman" w:cs="Times New Roman" w:eastAsia="Times New Roman" w:hAnsi="Times New Roman"/>
+          <w:b w:val="1"/>
+          <w:sz w:val="24"/>
+          <w:szCs w:val="24"/>
+        </w:rPr>
+      </w:pPr>
+      <w:r>
+        <w:rPr>
+          <w:rFonts w:ascii="Times New Roman" w:cs="Times New Roman" w:eastAsia="Times New Roman" w:hAnsi="Times New Roman"/>
+          <w:b w:val="1"/>
+          <w:sz w:val="24"/>
+          <w:szCs w:val="24"/>
+          <w:rtl w:val="0"/>
+        </w:rPr>
+        <w:t xml:space="preserve">6.  </w:t>
+      </w:r>
+      <w:r>
+        <w:rPr>
+          <w:rFonts w:ascii="Times New Roman" w:cs="Times New Roman" w:eastAsia="Times New Roman" w:hAnsi="Times New Roman"/>
+          <w:b w:val="1"/>
+          <w:i w:val="0"/>
+          <w:smallCaps w:val="0"/>
+          <w:strike w:val="0"/>
+          <w:color w:val="000000"/>
+          <w:sz w:val="24"/>
+          <w:szCs w:val="24"/>
+          <w:u w:val="none"/>
+          <w:shd w:fill="auto" w:val="clear"/>
+          <w:vertAlign w:val="baseline"/>
+          <w:rtl w:val="0"/>
+        </w:rPr>
+        <w:t xml:space="preserve">Conclusion and Future Recommend</w:t>
+      </w:r>
+      <w:r>
+        <w:rPr>
+          <w:rFonts w:ascii="Times New Roman" w:cs="Times New Roman" w:eastAsia="Times New Roman" w:hAnsi="Times New Roman"/>
+          <w:b w:val="1"/>
+          <w:sz w:val="24"/>
+          <w:szCs w:val="24"/>
+          <w:rtl w:val="0"/>
+        </w:rPr>
+        <w:t xml:space="preserve">ations</w:t>
+      </w:r>
+    </w:p>
+    <w:p>
+      <w:pPr>
+        <w:keepNext w:val="0"/>
+        <w:keepLines w:val="0"/>
+        <w:pageBreakBefore w:val="0"/>
+        <w:widowControl w:val="1"/>
+        <w:pBdr>
+          <w:top w:space="0" w:sz="0" w:val="nil"/>
+          <w:left w:space="0" w:sz="0" w:val="nil"/>
+          <w:bottom w:space="0" w:sz="0" w:val="nil"/>
+          <w:right w:space="0" w:sz="0" w:val="nil"/>
+          <w:between w:space="0" w:sz="0" w:val="nil"/>
+        </w:pBdr>
+        <w:shd w:fill="auto" w:val="clear"/>
+        <w:spacing w:after="0" w:before="0" w:line="360" w:lineRule="auto"/>
+        <w:ind w:left="0" w:right="0" w:firstLine="0"/>
+        <w:jc w:val="both"/>
+        <w:rPr>
+          <w:rFonts w:ascii="Times New Roman" w:cs="Times New Roman" w:eastAsia="Times New Roman" w:hAnsi="Times New Roman"/>
+          <w:sz w:val="24"/>
+          <w:szCs w:val="24"/>
+        </w:rPr>
+      </w:pPr>
+      <w:r>
+        <w:rPr>
+          <w:rFonts w:ascii="Times New Roman" w:cs="Times New Roman" w:eastAsia="Times New Roman" w:hAnsi="Times New Roman"/>
+          <w:sz w:val="24"/>
+          <w:szCs w:val="24"/>
+          <w:rtl w:val="0"/>
+        </w:rPr>
+        <w:t xml:space="preserve">   </w:t>
+      </w:r>
+      <w:r>
+        <w:rPr>
+          <w:rFonts w:ascii="Times New Roman" w:cs="Times New Roman" w:eastAsia="Times New Roman" w:hAnsi="Times New Roman"/>
+          <w:sz w:val="24"/>
+          <w:szCs w:val="24"/>
+          <w:rtl w:val="0"/>
+        </w:rPr>
+        <w:t xml:space="preserve">6.1 Conclusion.….……….….…………………………………..….…..…...….28</w:t>
+      </w:r>
+    </w:p>
+    <w:p>
+      <w:pPr>
+        <w:keepNext w:val="0"/>
+        <w:keepLines w:val="0"/>
+        <w:pageBreakBefore w:val="0"/>
+        <w:widowControl w:val="1"/>
+        <w:pBdr>
+          <w:top w:space="0" w:sz="0" w:val="nil"/>
+          <w:left w:space="0" w:sz="0" w:val="nil"/>
+          <w:bottom w:space="0" w:sz="0" w:val="nil"/>
+          <w:right w:space="0" w:sz="0" w:val="nil"/>
+          <w:between w:space="0" w:sz="0" w:val="nil"/>
+        </w:pBdr>
+        <w:shd w:fill="auto" w:val="clear"/>
+        <w:spacing w:after="0" w:before="0" w:line="360" w:lineRule="auto"/>
+        <w:ind w:left="0" w:right="0" w:firstLine="0"/>
+        <w:jc w:val="both"/>
+        <w:rPr>
+          <w:rFonts w:ascii="Times New Roman" w:cs="Times New Roman" w:eastAsia="Times New Roman" w:hAnsi="Times New Roman"/>
+          <w:b w:val="1"/>
+          <w:sz w:val="24"/>
+          <w:szCs w:val="24"/>
+        </w:rPr>
+      </w:pPr>
+      <w:r>
+        <w:rPr>
+          <w:rFonts w:ascii="Times New Roman" w:cs="Times New Roman" w:eastAsia="Times New Roman" w:hAnsi="Times New Roman"/>
+          <w:sz w:val="24"/>
+          <w:szCs w:val="24"/>
+          <w:rtl w:val="0"/>
+        </w:rPr>
+        <w:t xml:space="preserve">   6.2 Future Recommendations.….……………..…….….……….….…..…...….28</w:t>
+      </w:r>
+      <w:r>
+        <w:rPr>
+          <w:rtl w:val="0"/>
+        </w:rPr>
+      </w:r>
+    </w:p>
+    <w:p>
+      <w:pPr>
+        <w:spacing w:after="0" w:line="360" w:lineRule="auto"/>
+        <w:jc w:val="both"/>
+        <w:rPr>
+          <w:rFonts w:ascii="Times New Roman" w:cs="Times New Roman" w:eastAsia="Times New Roman" w:hAnsi="Times New Roman"/>
+          <w:b w:val="1"/>
+          <w:sz w:val="24"/>
+          <w:szCs w:val="24"/>
+        </w:rPr>
+      </w:pPr>
+      <w:r>
+        <w:rPr>
+          <w:rFonts w:ascii="Times New Roman" w:cs="Times New Roman" w:eastAsia="Times New Roman" w:hAnsi="Times New Roman"/>
+          <w:b w:val="1"/>
+          <w:sz w:val="24"/>
+          <w:szCs w:val="24"/>
+          <w:rtl w:val="0"/>
+        </w:rPr>
+        <w:t xml:space="preserve">Reference…………………………………………………………………………29</w:t>
+      </w:r>
+    </w:p>
+    <w:p>
+      <w:pPr>
+        <w:spacing w:after="0" w:line="360" w:lineRule="auto"/>
+        <w:jc w:val="both"/>
+        <w:rPr>
+          <w:rFonts w:ascii="Times New Roman" w:cs="Times New Roman" w:eastAsia="Times New Roman" w:hAnsi="Times New Roman"/>
+          <w:sz w:val="24"/>
+          <w:szCs w:val="24"/>
+        </w:rPr>
+        <w:sectPr>
+          <w:footerReference r:id="rId19" w:type="default"/>
+          <w:type w:val="nextPage"/>
+          <w:pgSz w:h="16838" w:w="11906" w:orient="portrait"/>
+          <w:pgMar w:bottom="1440" w:top="1440" w:left="1800" w:right="2100" w:header="0" w:footer="720"/>
+        </w:sectPr>
+      </w:pPr>
+      <w:r>
+        <w:rPr>
+          <w:rFonts w:ascii="Times New Roman" w:cs="Times New Roman" w:eastAsia="Times New Roman" w:hAnsi="Times New Roman"/>
+          <w:b w:val="1"/>
+          <w:sz w:val="24"/>
+          <w:szCs w:val="24"/>
+          <w:rtl w:val="0"/>
+        </w:rPr>
+        <w:t xml:space="preserve">Appendices……………………………………………………………………….30</w:t>
+      </w:r>
       <w:r>
         <w:rPr>
           <w:rtl w:val="0"/>
@@ -3166,6 +3154,26 @@
     </w:p>
     <w:p>
       <w:pPr>
+        <w:spacing w:after="0" w:line="432" w:lineRule="auto"/>
+        <w:jc w:val="both"/>
+        <w:rPr>
+          <w:rFonts w:ascii="Times New Roman" w:cs="Times New Roman" w:eastAsia="Times New Roman" w:hAnsi="Times New Roman"/>
+          <w:sz w:val="24"/>
+          <w:szCs w:val="24"/>
+        </w:rPr>
+      </w:pPr>
+      <w:r>
+        <w:rPr>
+          <w:rFonts w:ascii="Times New Roman" w:cs="Times New Roman" w:eastAsia="Times New Roman" w:hAnsi="Times New Roman"/>
+          <w:sz w:val="24"/>
+          <w:szCs w:val="24"/>
+          <w:rtl w:val="0"/>
+        </w:rPr>
+        <w:t xml:space="preserve">1.1  Incremental Development Model……………………….……………………3</w:t>
+      </w:r>
+    </w:p>
+    <w:p>
+      <w:pPr>
         <w:spacing w:after="0" w:line="360" w:lineRule="auto"/>
         <w:jc w:val="both"/>
         <w:rPr>
@@ -3178,36 +3186,199 @@
       <w:r>
         <w:rPr>
           <w:rFonts w:ascii="Times New Roman" w:cs="Times New Roman" w:eastAsia="Times New Roman" w:hAnsi="Times New Roman"/>
+          <w:sz w:val="24"/>
+          <w:szCs w:val="24"/>
+          <w:rtl w:val="0"/>
+        </w:rPr>
+        <w:t xml:space="preserve">3.1  Use Case Diagram ……………………………………………………………9</w:t>
+      </w:r>
+      <w:r>
+        <w:rPr>
+          <w:rtl w:val="0"/>
+        </w:rPr>
+      </w:r>
+    </w:p>
+    <w:p>
+      <w:pPr>
+        <w:spacing w:after="0" w:line="360" w:lineRule="auto"/>
+        <w:jc w:val="both"/>
+        <w:rPr>
+          <w:rFonts w:ascii="Times New Roman" w:cs="Times New Roman" w:eastAsia="Times New Roman" w:hAnsi="Times New Roman"/>
+          <w:sz w:val="24"/>
+          <w:szCs w:val="24"/>
+        </w:rPr>
+      </w:pPr>
+      <w:r>
+        <w:rPr>
+          <w:rFonts w:ascii="Times New Roman" w:cs="Times New Roman" w:eastAsia="Times New Roman" w:hAnsi="Times New Roman"/>
+          <w:sz w:val="24"/>
+          <w:szCs w:val="24"/>
+          <w:rtl w:val="0"/>
+        </w:rPr>
+        <w:t xml:space="preserve">3.2  Gantt Chart …………………………………………………………….……11</w:t>
+      </w:r>
+    </w:p>
+    <w:p>
+      <w:pPr>
+        <w:spacing w:after="0" w:line="360" w:lineRule="auto"/>
+        <w:jc w:val="both"/>
+        <w:rPr>
+          <w:rFonts w:ascii="Times New Roman" w:cs="Times New Roman" w:eastAsia="Times New Roman" w:hAnsi="Times New Roman"/>
+          <w:sz w:val="24"/>
+          <w:szCs w:val="24"/>
+        </w:rPr>
+      </w:pPr>
+      <w:r>
+        <w:rPr>
+          <w:rFonts w:ascii="Times New Roman" w:cs="Times New Roman" w:eastAsia="Times New Roman" w:hAnsi="Times New Roman"/>
+          <w:sz w:val="24"/>
+          <w:szCs w:val="24"/>
+          <w:rtl w:val="0"/>
+        </w:rPr>
+        <w:t xml:space="preserve">3.3  Er Diagram…………………………………………………………..………12</w:t>
+      </w:r>
+    </w:p>
+    <w:p>
+      <w:pPr>
+        <w:spacing w:after="0" w:line="360" w:lineRule="auto"/>
+        <w:jc w:val="both"/>
+        <w:rPr>
+          <w:rFonts w:ascii="Times New Roman" w:cs="Times New Roman" w:eastAsia="Times New Roman" w:hAnsi="Times New Roman"/>
+          <w:sz w:val="24"/>
+          <w:szCs w:val="24"/>
+        </w:rPr>
+      </w:pPr>
+      <w:r>
+        <w:rPr>
+          <w:rFonts w:ascii="Times New Roman" w:cs="Times New Roman" w:eastAsia="Times New Roman" w:hAnsi="Times New Roman"/>
+          <w:sz w:val="24"/>
+          <w:szCs w:val="24"/>
+          <w:rtl w:val="0"/>
+        </w:rPr>
+        <w:t xml:space="preserve">3.4  Level 0 DFD ………………………………………………………...………12</w:t>
+      </w:r>
+    </w:p>
+    <w:p>
+      <w:pPr>
+        <w:spacing w:after="0" w:line="360" w:lineRule="auto"/>
+        <w:jc w:val="both"/>
+        <w:rPr>
+          <w:rFonts w:ascii="Times New Roman" w:cs="Times New Roman" w:eastAsia="Times New Roman" w:hAnsi="Times New Roman"/>
+          <w:sz w:val="24"/>
+          <w:szCs w:val="24"/>
+        </w:rPr>
+      </w:pPr>
+      <w:r>
+        <w:rPr>
+          <w:rFonts w:ascii="Times New Roman" w:cs="Times New Roman" w:eastAsia="Times New Roman" w:hAnsi="Times New Roman"/>
+          <w:sz w:val="24"/>
+          <w:szCs w:val="24"/>
+          <w:rtl w:val="0"/>
+        </w:rPr>
+        <w:t xml:space="preserve">3.5  Level 1 DFD ………………………………………………………..………13</w:t>
+      </w:r>
+    </w:p>
+    <w:p>
+      <w:pPr>
+        <w:spacing w:after="0" w:line="360" w:lineRule="auto"/>
+        <w:jc w:val="both"/>
+        <w:rPr>
+          <w:rFonts w:ascii="Times New Roman" w:cs="Times New Roman" w:eastAsia="Times New Roman" w:hAnsi="Times New Roman"/>
+          <w:sz w:val="24"/>
+          <w:szCs w:val="24"/>
+        </w:rPr>
+      </w:pPr>
+      <w:r>
+        <w:rPr>
+          <w:rFonts w:ascii="Times New Roman" w:cs="Times New Roman" w:eastAsia="Times New Roman" w:hAnsi="Times New Roman"/>
+          <w:sz w:val="24"/>
+          <w:szCs w:val="24"/>
+          <w:rtl w:val="0"/>
+        </w:rPr>
+        <w:t xml:space="preserve">4.1  Relation Diagram ………………………………………………...…………14</w:t>
+      </w:r>
+    </w:p>
+    <w:p>
+      <w:pPr>
+        <w:spacing w:after="0" w:line="360" w:lineRule="auto"/>
+        <w:jc w:val="both"/>
+        <w:rPr>
+          <w:rFonts w:ascii="Times New Roman" w:cs="Times New Roman" w:eastAsia="Times New Roman" w:hAnsi="Times New Roman"/>
+          <w:sz w:val="24"/>
+          <w:szCs w:val="24"/>
+        </w:rPr>
+      </w:pPr>
+      <w:r>
+        <w:rPr>
+          <w:rFonts w:ascii="Times New Roman" w:cs="Times New Roman" w:eastAsia="Times New Roman" w:hAnsi="Times New Roman"/>
+          <w:sz w:val="24"/>
+          <w:szCs w:val="24"/>
+          <w:rtl w:val="0"/>
+        </w:rPr>
+        <w:t xml:space="preserve">4.2  Illustrative Diagram1………………………………..………………………15</w:t>
+      </w:r>
+    </w:p>
+    <w:p>
+      <w:pPr>
+        <w:spacing w:after="0" w:line="360" w:lineRule="auto"/>
+        <w:jc w:val="both"/>
+        <w:rPr>
+          <w:rFonts w:ascii="Times New Roman" w:cs="Times New Roman" w:eastAsia="Times New Roman" w:hAnsi="Times New Roman"/>
+          <w:sz w:val="24"/>
+          <w:szCs w:val="24"/>
+        </w:rPr>
+      </w:pPr>
+      <w:r>
+        <w:rPr>
+          <w:rFonts w:ascii="Times New Roman" w:cs="Times New Roman" w:eastAsia="Times New Roman" w:hAnsi="Times New Roman"/>
+          <w:sz w:val="24"/>
+          <w:szCs w:val="24"/>
+          <w:rtl w:val="0"/>
+        </w:rPr>
+        <w:t xml:space="preserve">4.2  Illustrative Diagram2 ……………………………………………….………15</w:t>
+      </w:r>
+    </w:p>
+    <w:p>
+      <w:pPr>
+        <w:spacing w:after="0" w:line="360" w:lineRule="auto"/>
+        <w:jc w:val="both"/>
+        <w:rPr>
+          <w:rFonts w:ascii="Times New Roman" w:cs="Times New Roman" w:eastAsia="Times New Roman" w:hAnsi="Times New Roman"/>
+          <w:b w:val="1"/>
+          <w:sz w:val="24"/>
+          <w:szCs w:val="24"/>
+        </w:rPr>
+        <w:sectPr>
+          <w:footerReference r:id="rId20" w:type="default"/>
+          <w:type w:val="nextPage"/>
+          <w:pgSz w:h="16838" w:w="11906" w:orient="portrait"/>
+          <w:pgMar w:bottom="1440" w:top="1440" w:left="1800" w:right="2100" w:header="0" w:footer="720"/>
+        </w:sectPr>
+      </w:pPr>
+      <w:r>
+        <w:rPr>
+          <w:rFonts w:ascii="Times New Roman" w:cs="Times New Roman" w:eastAsia="Times New Roman" w:hAnsi="Times New Roman"/>
+          <w:sz w:val="24"/>
+          <w:szCs w:val="24"/>
+          <w:rtl w:val="0"/>
+        </w:rPr>
+        <w:t xml:space="preserve">4.3  FlowChart of System Implementation………………………………………19</w:t>
+      </w:r>
+      <w:r>
+        <w:rPr>
+          <w:rtl w:val="0"/>
+        </w:rPr>
+      </w:r>
+    </w:p>
+    <w:p>
+      <w:pPr>
+        <w:spacing w:after="0" w:line="432" w:lineRule="auto"/>
+        <w:jc w:val="both"/>
+        <w:rPr>
+          <w:rFonts w:ascii="Times New Roman" w:cs="Times New Roman" w:eastAsia="Times New Roman" w:hAnsi="Times New Roman"/>
           <w:b w:val="1"/>
           <w:sz w:val="28"/>
           <w:szCs w:val="28"/>
-          <w:rtl w:val="0"/>
-        </w:rPr>
-        <w:tab/>
-      </w:r>
-      <w:r>
-        <w:rPr>
-          <w:rFonts w:ascii="Times New Roman" w:cs="Times New Roman" w:eastAsia="Times New Roman" w:hAnsi="Times New Roman"/>
-          <w:sz w:val="24"/>
-          <w:szCs w:val="24"/>
-          <w:rtl w:val="0"/>
-        </w:rPr>
-        <w:t xml:space="preserve">3.1) Use Case Diagram …………………………………………………………8</w:t>
-      </w:r>
-      <w:r>
-        <w:rPr>
-          <w:rtl w:val="0"/>
-        </w:rPr>
-      </w:r>
-    </w:p>
-    <w:p>
-      <w:pPr>
-        <w:spacing w:after="0" w:line="360" w:lineRule="auto"/>
-        <w:jc w:val="both"/>
-        <w:rPr>
-          <w:rFonts w:ascii="Times New Roman" w:cs="Times New Roman" w:eastAsia="Times New Roman" w:hAnsi="Times New Roman"/>
-          <w:sz w:val="24"/>
-          <w:szCs w:val="24"/>
         </w:rPr>
       </w:pPr>
       <w:r>
@@ -3218,224 +3389,73 @@
           <w:szCs w:val="28"/>
           <w:rtl w:val="0"/>
         </w:rPr>
-        <w:tab/>
-      </w:r>
-      <w:r>
-        <w:rPr>
-          <w:rFonts w:ascii="Times New Roman" w:cs="Times New Roman" w:eastAsia="Times New Roman" w:hAnsi="Times New Roman"/>
-          <w:sz w:val="24"/>
-          <w:szCs w:val="24"/>
-          <w:rtl w:val="0"/>
-        </w:rPr>
-        <w:t xml:space="preserve">3.2) Gantt Chart …………………………………………………………..……10</w:t>
-      </w:r>
-    </w:p>
-    <w:p>
-      <w:pPr>
-        <w:spacing w:after="0" w:line="360" w:lineRule="auto"/>
-        <w:jc w:val="both"/>
-        <w:rPr>
-          <w:rFonts w:ascii="Times New Roman" w:cs="Times New Roman" w:eastAsia="Times New Roman" w:hAnsi="Times New Roman"/>
-          <w:sz w:val="24"/>
-          <w:szCs w:val="24"/>
-        </w:rPr>
-      </w:pPr>
-      <w:r>
-        <w:rPr>
-          <w:rFonts w:ascii="Times New Roman" w:cs="Times New Roman" w:eastAsia="Times New Roman" w:hAnsi="Times New Roman"/>
-          <w:b w:val="1"/>
-          <w:sz w:val="28"/>
-          <w:szCs w:val="28"/>
-          <w:rtl w:val="0"/>
-        </w:rPr>
-        <w:tab/>
-      </w:r>
-      <w:r>
-        <w:rPr>
-          <w:rFonts w:ascii="Times New Roman" w:cs="Times New Roman" w:eastAsia="Times New Roman" w:hAnsi="Times New Roman"/>
-          <w:sz w:val="24"/>
-          <w:szCs w:val="24"/>
-          <w:rtl w:val="0"/>
-        </w:rPr>
-        <w:t xml:space="preserve">3.3) Er Diagram…………………………………………………………………11</w:t>
-      </w:r>
-    </w:p>
-    <w:p>
-      <w:pPr>
-        <w:spacing w:after="0" w:line="360" w:lineRule="auto"/>
-        <w:jc w:val="both"/>
-        <w:rPr>
-          <w:rFonts w:ascii="Times New Roman" w:cs="Times New Roman" w:eastAsia="Times New Roman" w:hAnsi="Times New Roman"/>
-          <w:sz w:val="24"/>
-          <w:szCs w:val="24"/>
-        </w:rPr>
-      </w:pPr>
-      <w:r>
-        <w:rPr>
-          <w:rFonts w:ascii="Times New Roman" w:cs="Times New Roman" w:eastAsia="Times New Roman" w:hAnsi="Times New Roman"/>
-          <w:b w:val="1"/>
-          <w:sz w:val="28"/>
-          <w:szCs w:val="28"/>
-          <w:rtl w:val="0"/>
-        </w:rPr>
-        <w:tab/>
-      </w:r>
-      <w:r>
-        <w:rPr>
-          <w:rFonts w:ascii="Times New Roman" w:cs="Times New Roman" w:eastAsia="Times New Roman" w:hAnsi="Times New Roman"/>
-          <w:sz w:val="24"/>
-          <w:szCs w:val="24"/>
-          <w:rtl w:val="0"/>
-        </w:rPr>
-        <w:t xml:space="preserve">3.4) Level 0 DFD ………………………………………………………………11</w:t>
-      </w:r>
-    </w:p>
-    <w:p>
-      <w:pPr>
-        <w:spacing w:after="0" w:line="360" w:lineRule="auto"/>
-        <w:jc w:val="both"/>
-        <w:rPr>
-          <w:rFonts w:ascii="Times New Roman" w:cs="Times New Roman" w:eastAsia="Times New Roman" w:hAnsi="Times New Roman"/>
-          <w:sz w:val="24"/>
-          <w:szCs w:val="24"/>
-        </w:rPr>
-      </w:pPr>
-      <w:r>
-        <w:rPr>
-          <w:rFonts w:ascii="Times New Roman" w:cs="Times New Roman" w:eastAsia="Times New Roman" w:hAnsi="Times New Roman"/>
-          <w:b w:val="1"/>
-          <w:sz w:val="28"/>
-          <w:szCs w:val="28"/>
-          <w:rtl w:val="0"/>
-        </w:rPr>
-        <w:tab/>
-      </w:r>
-      <w:r>
-        <w:rPr>
-          <w:rFonts w:ascii="Times New Roman" w:cs="Times New Roman" w:eastAsia="Times New Roman" w:hAnsi="Times New Roman"/>
-          <w:sz w:val="24"/>
-          <w:szCs w:val="24"/>
-          <w:rtl w:val="0"/>
-        </w:rPr>
-        <w:t xml:space="preserve">3.5) Level 1 DFD ………………………………………………………………12</w:t>
-      </w:r>
-    </w:p>
-    <w:p>
-      <w:pPr>
-        <w:spacing w:after="0" w:line="360" w:lineRule="auto"/>
-        <w:jc w:val="both"/>
-        <w:rPr>
-          <w:rFonts w:ascii="Times New Roman" w:cs="Times New Roman" w:eastAsia="Times New Roman" w:hAnsi="Times New Roman"/>
-          <w:sz w:val="24"/>
-          <w:szCs w:val="24"/>
-        </w:rPr>
-      </w:pPr>
-      <w:r>
-        <w:rPr>
-          <w:rFonts w:ascii="Times New Roman" w:cs="Times New Roman" w:eastAsia="Times New Roman" w:hAnsi="Times New Roman"/>
-          <w:b w:val="1"/>
-          <w:sz w:val="28"/>
-          <w:szCs w:val="28"/>
-          <w:rtl w:val="0"/>
-        </w:rPr>
-        <w:tab/>
-      </w:r>
-      <w:r>
-        <w:rPr>
-          <w:rFonts w:ascii="Times New Roman" w:cs="Times New Roman" w:eastAsia="Times New Roman" w:hAnsi="Times New Roman"/>
-          <w:sz w:val="24"/>
-          <w:szCs w:val="24"/>
-          <w:rtl w:val="0"/>
-        </w:rPr>
-        <w:t xml:space="preserve">4.1) Relation Diagram ………………………………………………...…………13</w:t>
-      </w:r>
-    </w:p>
-    <w:p>
-      <w:pPr>
-        <w:spacing w:after="0" w:line="360" w:lineRule="auto"/>
-        <w:jc w:val="both"/>
-        <w:rPr>
-          <w:rFonts w:ascii="Times New Roman" w:cs="Times New Roman" w:eastAsia="Times New Roman" w:hAnsi="Times New Roman"/>
-          <w:sz w:val="24"/>
-          <w:szCs w:val="24"/>
-        </w:rPr>
-      </w:pPr>
-      <w:r>
-        <w:rPr>
-          <w:rFonts w:ascii="Times New Roman" w:cs="Times New Roman" w:eastAsia="Times New Roman" w:hAnsi="Times New Roman"/>
-          <w:b w:val="1"/>
-          <w:sz w:val="28"/>
-          <w:szCs w:val="28"/>
-          <w:rtl w:val="0"/>
-        </w:rPr>
-        <w:tab/>
-      </w:r>
-      <w:r>
-        <w:rPr>
-          <w:rFonts w:ascii="Times New Roman" w:cs="Times New Roman" w:eastAsia="Times New Roman" w:hAnsi="Times New Roman"/>
-          <w:sz w:val="24"/>
-          <w:szCs w:val="24"/>
-          <w:rtl w:val="0"/>
-        </w:rPr>
-        <w:t xml:space="preserve">4.2) Illustrative Diagram1………………………………..………………………14</w:t>
-      </w:r>
-    </w:p>
-    <w:p>
-      <w:pPr>
-        <w:spacing w:after="0" w:line="360" w:lineRule="auto"/>
-        <w:jc w:val="both"/>
-        <w:rPr>
-          <w:rFonts w:ascii="Times New Roman" w:cs="Times New Roman" w:eastAsia="Times New Roman" w:hAnsi="Times New Roman"/>
-          <w:sz w:val="24"/>
-          <w:szCs w:val="24"/>
-        </w:rPr>
-      </w:pPr>
-      <w:r>
-        <w:rPr>
-          <w:rFonts w:ascii="Times New Roman" w:cs="Times New Roman" w:eastAsia="Times New Roman" w:hAnsi="Times New Roman"/>
-          <w:b w:val="1"/>
-          <w:sz w:val="28"/>
-          <w:szCs w:val="28"/>
-          <w:rtl w:val="0"/>
-        </w:rPr>
-        <w:tab/>
-      </w:r>
-      <w:r>
-        <w:rPr>
-          <w:rFonts w:ascii="Times New Roman" w:cs="Times New Roman" w:eastAsia="Times New Roman" w:hAnsi="Times New Roman"/>
-          <w:sz w:val="24"/>
-          <w:szCs w:val="24"/>
-          <w:rtl w:val="0"/>
-        </w:rPr>
-        <w:t xml:space="preserve">4.2) Illustrative Diagram2 ………………………………………………………14</w:t>
-      </w:r>
-    </w:p>
-    <w:p>
-      <w:pPr>
-        <w:spacing w:after="0" w:line="360" w:lineRule="auto"/>
-        <w:jc w:val="both"/>
-        <w:rPr>
-          <w:rFonts w:ascii="Times New Roman" w:cs="Times New Roman" w:eastAsia="Times New Roman" w:hAnsi="Times New Roman"/>
-          <w:sz w:val="24"/>
-          <w:szCs w:val="24"/>
-        </w:rPr>
-      </w:pPr>
-      <w:r>
-        <w:rPr>
-          <w:rFonts w:ascii="Times New Roman" w:cs="Times New Roman" w:eastAsia="Times New Roman" w:hAnsi="Times New Roman"/>
-          <w:sz w:val="24"/>
-          <w:szCs w:val="24"/>
-          <w:rtl w:val="0"/>
-        </w:rPr>
-        <w:tab/>
-        <w:t xml:space="preserve">4.3) FlowChart of System Implementation……………………………………...18</w:t>
-      </w:r>
-    </w:p>
-    <w:p>
-      <w:pPr>
-        <w:spacing w:after="0" w:line="276" w:lineRule="auto"/>
-        <w:rPr>
-          <w:rFonts w:ascii="Times New Roman" w:cs="Times New Roman" w:eastAsia="Times New Roman" w:hAnsi="Times New Roman"/>
+        <w:t xml:space="preserve">List of Tables</w:t>
+      </w:r>
+    </w:p>
+    <w:p>
+      <w:pPr>
+        <w:spacing w:after="0" w:line="432" w:lineRule="auto"/>
+        <w:jc w:val="both"/>
+        <w:rPr>
+          <w:rFonts w:ascii="Times New Roman" w:cs="Times New Roman" w:eastAsia="Times New Roman" w:hAnsi="Times New Roman"/>
+          <w:sz w:val="24"/>
+          <w:szCs w:val="24"/>
+        </w:rPr>
+      </w:pPr>
+      <w:r>
+        <w:rPr>
+          <w:rFonts w:ascii="Times New Roman" w:cs="Times New Roman" w:eastAsia="Times New Roman" w:hAnsi="Times New Roman"/>
+          <w:sz w:val="24"/>
+          <w:szCs w:val="24"/>
+          <w:rtl w:val="0"/>
+        </w:rPr>
+        <w:t xml:space="preserve">5.1  Test Cases For Unit Testing….……………………….…………………………25</w:t>
+      </w:r>
+    </w:p>
+    <w:p>
+      <w:pPr>
+        <w:spacing w:after="0" w:line="432" w:lineRule="auto"/>
+        <w:jc w:val="both"/>
+        <w:rPr>
+          <w:rFonts w:ascii="Times New Roman" w:cs="Times New Roman" w:eastAsia="Times New Roman" w:hAnsi="Times New Roman"/>
+          <w:sz w:val="24"/>
+          <w:szCs w:val="24"/>
+        </w:rPr>
+      </w:pPr>
+      <w:r>
+        <w:rPr>
+          <w:rFonts w:ascii="Times New Roman" w:cs="Times New Roman" w:eastAsia="Times New Roman" w:hAnsi="Times New Roman"/>
+          <w:sz w:val="24"/>
+          <w:szCs w:val="24"/>
+          <w:rtl w:val="0"/>
+        </w:rPr>
+        <w:t xml:space="preserve">5.2  Test Cases For System Testing….……………………….………………………27</w:t>
+      </w:r>
+    </w:p>
+    <w:p>
+      <w:pPr>
+        <w:spacing w:after="0" w:line="432" w:lineRule="auto"/>
+        <w:jc w:val="both"/>
+        <w:rPr>
+          <w:rFonts w:ascii="Times New Roman" w:cs="Times New Roman" w:eastAsia="Times New Roman" w:hAnsi="Times New Roman"/>
+          <w:sz w:val="24"/>
+          <w:szCs w:val="24"/>
+        </w:rPr>
+      </w:pPr>
+      <w:r>
+        <w:rPr>
+          <w:rtl w:val="0"/>
+        </w:rPr>
+      </w:r>
+    </w:p>
+    <w:p>
+      <w:pPr>
+        <w:spacing w:after="0" w:line="432" w:lineRule="auto"/>
+        <w:jc w:val="both"/>
+        <w:rPr>
+          <w:rFonts w:ascii="Times New Roman" w:cs="Times New Roman" w:eastAsia="Times New Roman" w:hAnsi="Times New Roman"/>
+          <w:sz w:val="24"/>
+          <w:szCs w:val="24"/>
         </w:rPr>
       </w:pPr>
       <w:r>
@@ -3450,15 +3470,7 @@
           <w:tab w:val="right" w:leader="none" w:pos="7920"/>
           <w:tab w:val="right" w:leader="none" w:pos="7920"/>
         </w:tabs>
-        <w:spacing w:after="0" w:line="360" w:lineRule="auto"/>
-        <w:ind w:right="570"/>
-        <w:jc w:val="both"/>
-        <w:rPr>
-          <w:rFonts w:ascii="Times New Roman" w:cs="Times New Roman" w:eastAsia="Times New Roman" w:hAnsi="Times New Roman"/>
-          <w:b w:val="1"/>
-          <w:sz w:val="24"/>
-          <w:szCs w:val="24"/>
-        </w:rPr>
+        <w:rPr/>
       </w:pPr>
       <w:r>
         <w:rPr>
@@ -3467,7 +3479,7 @@
       </w:r>
     </w:p>
     <w:sectPr>
-      <w:footerReference r:id="rId19" w:type="default"/>
+      <w:footerReference r:id="rId21" w:type="default"/>
       <w:type w:val="nextPage"/>
       <w:pgSz w:h="16838" w:w="11906" w:orient="portrait"/>
       <w:pgMar w:bottom="1440" w:top="1440" w:left="1800" w:right="1440" w:header="0" w:footer="720"/>
@@ -3517,6 +3529,40 @@
       <w:rPr>
         <w:rtl w:val="0"/>
       </w:rPr>
+    </w:r>
+  </w:p>
+</w:ftr>
+</file>
+
+<file path=word/footer10.xml><?xml version="1.0" encoding="utf-8"?>
+<w:ftr xmlns:mc="http://schemas.openxmlformats.org/markup-compatibility/2006" xmlns:o="urn:schemas-microsoft-com:office:office" xmlns:r="http://schemas.openxmlformats.org/officeDocument/2006/relationships" xmlns:m="http://schemas.openxmlformats.org/officeDocument/2006/math" xmlns:v="urn:schemas-microsoft-com:vml" xmlns:wp="http://schemas.openxmlformats.org/drawingml/2006/wordprocessingDrawing" xmlns:w10="urn:schemas-microsoft-com:office:word" xmlns:w="http://schemas.openxmlformats.org/wordprocessingml/2006/main" xmlns:wne="http://schemas.microsoft.com/office/word/2006/wordml" xmlns:sl="http://schemas.openxmlformats.org/schemaLibrary/2006/main" xmlns:a="http://schemas.openxmlformats.org/drawingml/2006/main" xmlns:pic="http://schemas.openxmlformats.org/drawingml/2006/picture" xmlns:c="http://schemas.openxmlformats.org/drawingml/2006/chart" xmlns:lc="http://schemas.openxmlformats.org/drawingml/2006/lockedCanvas" xmlns:dgm="http://schemas.openxmlformats.org/drawingml/2006/diagram" xmlns:wps="http://schemas.microsoft.com/office/word/2010/wordprocessingShape" xmlns:wpg="http://schemas.microsoft.com/office/word/2010/wordprocessingGroup" xmlns:w14="http://schemas.microsoft.com/office/word/2010/wordml" xmlns:w15="http://schemas.microsoft.com/office/word/2012/wordml" xmlns:w16="http://schemas.microsoft.com/office/word/2018/wordml" xmlns:w16cex="http://schemas.microsoft.com/office/word/2018/wordml/cex" xmlns:w16cid="http://schemas.microsoft.com/office/word/2016/wordml/cid" xmlns="http://schemas.microsoft.com/office/tasks/2019/documenttasks" xmlns:cr="http://schemas.microsoft.com/office/comments/2020/reactions">
+  <w:p>
+    <w:pPr>
+      <w:jc w:val="center"/>
+      <w:rPr/>
+    </w:pPr>
+    <w:r>
+      <w:rPr>
+        <w:rtl w:val="0"/>
+      </w:rPr>
+      <w:t xml:space="preserve">V</w:t>
+    </w:r>
+  </w:p>
+</w:ftr>
+</file>
+
+<file path=word/footer11.xml><?xml version="1.0" encoding="utf-8"?>
+<w:ftr xmlns:mc="http://schemas.openxmlformats.org/markup-compatibility/2006" xmlns:o="urn:schemas-microsoft-com:office:office" xmlns:r="http://schemas.openxmlformats.org/officeDocument/2006/relationships" xmlns:m="http://schemas.openxmlformats.org/officeDocument/2006/math" xmlns:v="urn:schemas-microsoft-com:vml" xmlns:wp="http://schemas.openxmlformats.org/drawingml/2006/wordprocessingDrawing" xmlns:w10="urn:schemas-microsoft-com:office:word" xmlns:w="http://schemas.openxmlformats.org/wordprocessingml/2006/main" xmlns:wne="http://schemas.microsoft.com/office/word/2006/wordml" xmlns:sl="http://schemas.openxmlformats.org/schemaLibrary/2006/main" xmlns:a="http://schemas.openxmlformats.org/drawingml/2006/main" xmlns:pic="http://schemas.openxmlformats.org/drawingml/2006/picture" xmlns:c="http://schemas.openxmlformats.org/drawingml/2006/chart" xmlns:lc="http://schemas.openxmlformats.org/drawingml/2006/lockedCanvas" xmlns:dgm="http://schemas.openxmlformats.org/drawingml/2006/diagram" xmlns:wps="http://schemas.microsoft.com/office/word/2010/wordprocessingShape" xmlns:wpg="http://schemas.microsoft.com/office/word/2010/wordprocessingGroup" xmlns:w14="http://schemas.microsoft.com/office/word/2010/wordml" xmlns:w15="http://schemas.microsoft.com/office/word/2012/wordml" xmlns:w16="http://schemas.microsoft.com/office/word/2018/wordml" xmlns:w16cex="http://schemas.microsoft.com/office/word/2018/wordml/cex" xmlns:w16cid="http://schemas.microsoft.com/office/word/2016/wordml/cid" xmlns="http://schemas.microsoft.com/office/tasks/2019/documenttasks" xmlns:cr="http://schemas.microsoft.com/office/comments/2020/reactions">
+  <w:p>
+    <w:pPr>
+      <w:jc w:val="center"/>
+      <w:rPr/>
+    </w:pPr>
+    <w:r>
+      <w:rPr>
+        <w:rtl w:val="0"/>
+      </w:rPr>
+      <w:t xml:space="preserve">IV</w:t>
     </w:r>
   </w:p>
 </w:ftr>
@@ -3689,7 +3735,6 @@
       <w:rPr>
         <w:rtl w:val="0"/>
       </w:rPr>
-      <w:t xml:space="preserve">I</w:t>
     </w:r>
   </w:p>
 </w:ftr>
@@ -3706,7 +3751,6 @@
       <w:rPr>
         <w:rtl w:val="0"/>
       </w:rPr>
-      <w:t xml:space="preserve">II</w:t>
     </w:r>
   </w:p>
 </w:ftr>
@@ -3723,7 +3767,7 @@
       <w:rPr>
         <w:rtl w:val="0"/>
       </w:rPr>
-      <w:t xml:space="preserve">III</w:t>
+      <w:t xml:space="preserve">I</w:t>
     </w:r>
   </w:p>
 </w:ftr>
@@ -3740,7 +3784,7 @@
       <w:rPr>
         <w:rtl w:val="0"/>
       </w:rPr>
-      <w:t xml:space="preserve">IV</w:t>
+      <w:t xml:space="preserve">II</w:t>
     </w:r>
   </w:p>
 </w:ftr>
@@ -3757,7 +3801,7 @@
       <w:rPr>
         <w:rtl w:val="0"/>
       </w:rPr>
-      <w:t xml:space="preserve">V</w:t>
+      <w:t xml:space="preserve">III</w:t>
     </w:r>
   </w:p>
 </w:ftr>
@@ -3826,121 +3870,7 @@
 </file>
 
 <file path=word/numbering.xml><?xml version="1.0" encoding="utf-8"?>
-<w:numbering xmlns:mc="http://schemas.openxmlformats.org/markup-compatibility/2006" xmlns:o="urn:schemas-microsoft-com:office:office" xmlns:r="http://schemas.openxmlformats.org/officeDocument/2006/relationships" xmlns:m="http://schemas.openxmlformats.org/officeDocument/2006/math" xmlns:v="urn:schemas-microsoft-com:vml" xmlns:wp="http://schemas.openxmlformats.org/drawingml/2006/wordprocessingDrawing" xmlns:w10="urn:schemas-microsoft-com:office:word" xmlns:w="http://schemas.openxmlformats.org/wordprocessingml/2006/main" xmlns:wne="http://schemas.microsoft.com/office/word/2006/wordml" xmlns:sl="http://schemas.openxmlformats.org/schemaLibrary/2006/main" xmlns:a="http://schemas.openxmlformats.org/drawingml/2006/main" xmlns:pic="http://schemas.openxmlformats.org/drawingml/2006/picture" xmlns:c="http://schemas.openxmlformats.org/drawingml/2006/chart" xmlns:lc="http://schemas.openxmlformats.org/drawingml/2006/lockedCanvas" xmlns:dgm="http://schemas.openxmlformats.org/drawingml/2006/diagram" xmlns:wps="http://schemas.microsoft.com/office/word/2010/wordprocessingShape" xmlns:wpg="http://schemas.microsoft.com/office/word/2010/wordprocessingGroup" xmlns:w14="http://schemas.microsoft.com/office/word/2010/wordml" xmlns:w15="http://schemas.microsoft.com/office/word/2012/wordml" xmlns:w16="http://schemas.microsoft.com/office/word/2018/wordml" xmlns:w16cex="http://schemas.microsoft.com/office/word/2018/wordml/cex" xmlns:w16cid="http://schemas.microsoft.com/office/word/2016/wordml/cid" xmlns="http://schemas.microsoft.com/office/tasks/2019/documenttasks" xmlns:cr="http://schemas.microsoft.com/office/comments/2020/reactions">
-  <w:abstractNum w:abstractNumId="1">
-    <w:lvl w:ilvl="0">
-      <w:start w:val="1"/>
-      <w:numFmt w:val="decimal"/>
-      <w:lvlText w:val="%1)"/>
-      <w:lvlJc w:val="left"/>
-      <w:pPr>
-        <w:ind w:left="720" w:hanging="360"/>
-      </w:pPr>
-      <w:rPr>
-        <w:u w:val="none"/>
-      </w:rPr>
-    </w:lvl>
-    <w:lvl w:ilvl="1">
-      <w:start w:val="1"/>
-      <w:numFmt w:val="lowerLetter"/>
-      <w:lvlText w:val="%2)"/>
-      <w:lvlJc w:val="left"/>
-      <w:pPr>
-        <w:ind w:left="1440" w:hanging="360"/>
-      </w:pPr>
-      <w:rPr>
-        <w:u w:val="none"/>
-      </w:rPr>
-    </w:lvl>
-    <w:lvl w:ilvl="2">
-      <w:start w:val="1"/>
-      <w:numFmt w:val="lowerRoman"/>
-      <w:lvlText w:val="%3)"/>
-      <w:lvlJc w:val="right"/>
-      <w:pPr>
-        <w:ind w:left="2160" w:hanging="360"/>
-      </w:pPr>
-      <w:rPr>
-        <w:u w:val="none"/>
-      </w:rPr>
-    </w:lvl>
-    <w:lvl w:ilvl="3">
-      <w:start w:val="1"/>
-      <w:numFmt w:val="decimal"/>
-      <w:lvlText w:val="(%4)"/>
-      <w:lvlJc w:val="left"/>
-      <w:pPr>
-        <w:ind w:left="2880" w:hanging="360"/>
-      </w:pPr>
-      <w:rPr>
-        <w:u w:val="none"/>
-      </w:rPr>
-    </w:lvl>
-    <w:lvl w:ilvl="4">
-      <w:start w:val="1"/>
-      <w:numFmt w:val="lowerLetter"/>
-      <w:lvlText w:val="(%5)"/>
-      <w:lvlJc w:val="left"/>
-      <w:pPr>
-        <w:ind w:left="3600" w:hanging="360"/>
-      </w:pPr>
-      <w:rPr>
-        <w:u w:val="none"/>
-      </w:rPr>
-    </w:lvl>
-    <w:lvl w:ilvl="5">
-      <w:start w:val="1"/>
-      <w:numFmt w:val="lowerRoman"/>
-      <w:lvlText w:val="(%6)"/>
-      <w:lvlJc w:val="right"/>
-      <w:pPr>
-        <w:ind w:left="4320" w:hanging="360"/>
-      </w:pPr>
-      <w:rPr>
-        <w:u w:val="none"/>
-      </w:rPr>
-    </w:lvl>
-    <w:lvl w:ilvl="6">
-      <w:start w:val="1"/>
-      <w:numFmt w:val="decimal"/>
-      <w:lvlText w:val="%7."/>
-      <w:lvlJc w:val="left"/>
-      <w:pPr>
-        <w:ind w:left="5040" w:hanging="360"/>
-      </w:pPr>
-      <w:rPr>
-        <w:u w:val="none"/>
-      </w:rPr>
-    </w:lvl>
-    <w:lvl w:ilvl="7">
-      <w:start w:val="1"/>
-      <w:numFmt w:val="lowerLetter"/>
-      <w:lvlText w:val="%8."/>
-      <w:lvlJc w:val="left"/>
-      <w:pPr>
-        <w:ind w:left="5760" w:hanging="360"/>
-      </w:pPr>
-      <w:rPr>
-        <w:u w:val="none"/>
-      </w:rPr>
-    </w:lvl>
-    <w:lvl w:ilvl="8">
-      <w:start w:val="1"/>
-      <w:numFmt w:val="lowerRoman"/>
-      <w:lvlText w:val="%9."/>
-      <w:lvlJc w:val="right"/>
-      <w:pPr>
-        <w:ind w:left="6480" w:hanging="360"/>
-      </w:pPr>
-      <w:rPr>
-        <w:u w:val="none"/>
-      </w:rPr>
-    </w:lvl>
-  </w:abstractNum>
-  <w:num w:numId="1">
-    <w:abstractNumId w:val="1"/>
-  </w:num>
-</w:numbering>
+<w:numbering xmlns:mc="http://schemas.openxmlformats.org/markup-compatibility/2006" xmlns:o="urn:schemas-microsoft-com:office:office" xmlns:r="http://schemas.openxmlformats.org/officeDocument/2006/relationships" xmlns:m="http://schemas.openxmlformats.org/officeDocument/2006/math" xmlns:v="urn:schemas-microsoft-com:vml" xmlns:wp="http://schemas.openxmlformats.org/drawingml/2006/wordprocessingDrawing" xmlns:w10="urn:schemas-microsoft-com:office:word" xmlns:w="http://schemas.openxmlformats.org/wordprocessingml/2006/main" xmlns:wne="http://schemas.microsoft.com/office/word/2006/wordml" xmlns:sl="http://schemas.openxmlformats.org/schemaLibrary/2006/main" xmlns:a="http://schemas.openxmlformats.org/drawingml/2006/main" xmlns:pic="http://schemas.openxmlformats.org/drawingml/2006/picture" xmlns:c="http://schemas.openxmlformats.org/drawingml/2006/chart" xmlns:lc="http://schemas.openxmlformats.org/drawingml/2006/lockedCanvas" xmlns:dgm="http://schemas.openxmlformats.org/drawingml/2006/diagram" xmlns:wps="http://schemas.microsoft.com/office/word/2010/wordprocessingShape" xmlns:wpg="http://schemas.microsoft.com/office/word/2010/wordprocessingGroup" xmlns:w14="http://schemas.microsoft.com/office/word/2010/wordml" xmlns:w15="http://schemas.microsoft.com/office/word/2012/wordml" xmlns:w16="http://schemas.microsoft.com/office/word/2018/wordml" xmlns:w16cex="http://schemas.microsoft.com/office/word/2018/wordml/cex" xmlns:w16cid="http://schemas.microsoft.com/office/word/2016/wordml/cid" xmlns="http://schemas.microsoft.com/office/tasks/2019/documenttasks" xmlns:cr="http://schemas.microsoft.com/office/comments/2020/reactions"/>
 </file>
 
 <file path=word/styles.xml><?xml version="1.0" encoding="utf-8"?>

</xml_diff>